<commit_message>
Plan de Estimación e Iteración
</commit_message>
<xml_diff>
--- a/Fases_de_desarrollo/02-Elaboracion/05- Gestion de Proyecto/E01 Plan de Iteración.docx
+++ b/Fases_de_desarrollo/02-Elaboracion/05- Gestion de Proyecto/E01 Plan de Iteración.docx
@@ -34,7 +34,7 @@
       <w:r>
         <w:rPr>
           <w:noProof/>
-          <w:lang w:val="es-AR" w:eastAsia="es-AR"/>
+          <w:lang w:val="en-US"/>
         </w:rPr>
         <mc:AlternateContent>
           <mc:Choice Requires="wps">
@@ -107,7 +107,7 @@
       <w:r>
         <w:rPr>
           <w:noProof/>
-          <w:lang w:val="es-AR" w:eastAsia="es-AR"/>
+          <w:lang w:val="en-US"/>
         </w:rPr>
         <mc:AlternateContent>
           <mc:Choice Requires="wps">
@@ -180,7 +180,7 @@
       <w:r>
         <w:rPr>
           <w:noProof/>
-          <w:lang w:val="es-AR" w:eastAsia="es-AR"/>
+          <w:lang w:val="en-US"/>
         </w:rPr>
         <mc:AlternateContent>
           <mc:Choice Requires="wps">
@@ -253,7 +253,7 @@
       <w:r>
         <w:rPr>
           <w:noProof/>
-          <w:lang w:val="es-AR" w:eastAsia="es-AR"/>
+          <w:lang w:val="en-US"/>
         </w:rPr>
         <mc:AlternateContent>
           <mc:Choice Requires="wps">
@@ -536,7 +536,7 @@
       <w:r>
         <w:rPr>
           <w:noProof/>
-          <w:lang w:eastAsia="es-AR"/>
+          <w:lang w:val="en-US"/>
         </w:rPr>
         <w:drawing>
           <wp:anchor distT="0" distB="0" distL="114300" distR="114300" simplePos="0" relativeHeight="251660288" behindDoc="0" locked="0" layoutInCell="1" allowOverlap="1" wp14:anchorId="566ED725" wp14:editId="1EECD3D7">
@@ -610,7 +610,7 @@
         <w:rPr>
           <w:i w:val="0"/>
           <w:noProof/>
-          <w:lang w:eastAsia="es-AR"/>
+          <w:lang w:val="en-US"/>
         </w:rPr>
         <w:drawing>
           <wp:anchor distT="128016" distB="315468" distL="254508" distR="443103" simplePos="0" relativeHeight="251658240" behindDoc="0" locked="0" layoutInCell="1" allowOverlap="1" wp14:anchorId="66FF3773" wp14:editId="1BB335DD">
@@ -683,7 +683,7 @@
       <w:r>
         <w:rPr>
           <w:noProof/>
-          <w:lang w:eastAsia="es-AR"/>
+          <w:lang w:val="en-US"/>
         </w:rPr>
         <w:lastRenderedPageBreak/>
         <mc:AlternateContent>
@@ -864,7 +864,7 @@
       <w:r>
         <w:rPr>
           <w:noProof/>
-          <w:lang w:eastAsia="es-AR"/>
+          <w:lang w:val="en-US"/>
         </w:rPr>
         <mc:AlternateContent>
           <mc:Choice Requires="wps">
@@ -2261,10 +2261,7 @@
       </w:pPr>
       <w:bookmarkStart w:id="7" w:name="_Toc257627934"/>
       <w:r>
-        <w:t>Plan de Proyecto</w:t>
-      </w:r>
-      <w:r>
-        <w:t>: Entregar el Plan de Proyecto y Estimación Inicial</w:t>
+        <w:t>Plan de Proyecto: Entregar el Plan de Proyecto y Estimación Inicial</w:t>
       </w:r>
     </w:p>
     <w:p>
@@ -2276,10 +2273,7 @@
         </w:numPr>
       </w:pPr>
       <w:r>
-        <w:t>Especificación de Requerimientos</w:t>
-      </w:r>
-      <w:r>
-        <w:t>: Generar la documentación correspondiente para su entrega.</w:t>
+        <w:t>Especificación de Requerimientos: Generar la documentación correspondiente para su entrega.</w:t>
       </w:r>
     </w:p>
     <w:p>
@@ -2291,10 +2285,7 @@
         </w:numPr>
       </w:pPr>
       <w:r>
-        <w:t>Plan de Riesgo</w:t>
-      </w:r>
-      <w:r>
-        <w:t>: De acuerdo a la identificación de los riesgos inicial, la puesta en común y definición de la lista y demás observaciones, generar el Plan de Riesgo para su entrega.</w:t>
+        <w:t>Plan de Riesgo: De acuerdo a la identificación de los riesgos inicial, la puesta en común y definición de la lista y demás observaciones, generar el Plan de Riesgo para su entrega.</w:t>
       </w:r>
     </w:p>
     <w:p>
@@ -2306,10 +2297,7 @@
         </w:numPr>
       </w:pPr>
       <w:r>
-        <w:t>Plan de C</w:t>
-      </w:r>
-      <w:r>
-        <w:t>alidad: Generar el documento correspondiente.</w:t>
+        <w:t>Plan de Calidad: Generar el documento correspondiente.</w:t>
       </w:r>
     </w:p>
     <w:p>
@@ -2321,13 +2309,7 @@
         </w:numPr>
       </w:pPr>
       <w:r>
-        <w:t>Plan de Pruebas</w:t>
-      </w:r>
-      <w:r>
-        <w:t xml:space="preserve">: </w:t>
-      </w:r>
-      <w:r>
-        <w:t>Generar un borrador del documento.</w:t>
+        <w:t>Plan de Pruebas: Generar un borrador del documento.</w:t>
       </w:r>
     </w:p>
     <w:p>
@@ -2340,10 +2322,7 @@
       </w:pPr>
       <w:r>
         <w:lastRenderedPageBreak/>
-        <w:t xml:space="preserve">Modelo de Caso de Uso: </w:t>
-      </w:r>
-      <w:r>
-        <w:t>Generar un borrador del documento.</w:t>
+        <w:t>Modelo de Caso de Uso: Generar un borrador del documento.</w:t>
       </w:r>
     </w:p>
     <w:p>
@@ -2362,7 +2341,7 @@
     </w:p>
     <w:tbl>
       <w:tblPr>
-        <w:tblW w:w="0" w:type="auto"/>
+        <w:tblW w:w="9072" w:type="dxa"/>
         <w:jc w:val="center"/>
         <w:tblBorders>
           <w:top w:val="single" w:sz="4" w:space="0" w:color="auto"/>
@@ -2376,7 +2355,8 @@
         <w:tblLook w:val="01E0" w:firstRow="1" w:lastRow="1" w:firstColumn="1" w:lastColumn="1" w:noHBand="0" w:noVBand="0"/>
       </w:tblPr>
       <w:tblGrid>
-        <w:gridCol w:w="5671"/>
+        <w:gridCol w:w="4673"/>
+        <w:gridCol w:w="2132"/>
         <w:gridCol w:w="1134"/>
         <w:gridCol w:w="1133"/>
       </w:tblGrid>
@@ -2386,7 +2366,7 @@
         </w:trPr>
         <w:tc>
           <w:tcPr>
-            <w:tcW w:w="5671" w:type="dxa"/>
+            <w:tcW w:w="4673" w:type="dxa"/>
             <w:shd w:val="clear" w:color="auto" w:fill="E6E6E6"/>
             <w:vAlign w:val="center"/>
           </w:tcPr>
@@ -2411,6 +2391,35 @@
                 <w:szCs w:val="24"/>
               </w:rPr>
               <w:t>Nombre de la Tarea</w:t>
+            </w:r>
+          </w:p>
+        </w:tc>
+        <w:tc>
+          <w:tcPr>
+            <w:tcW w:w="2132" w:type="dxa"/>
+            <w:shd w:val="clear" w:color="auto" w:fill="E6E6E6"/>
+          </w:tcPr>
+          <w:p>
+            <w:pPr>
+              <w:pStyle w:val="PSI-Normal"/>
+              <w:widowControl w:val="0"/>
+              <w:suppressAutoHyphens/>
+              <w:spacing w:before="0" w:line="240" w:lineRule="atLeast"/>
+              <w:ind w:left="0" w:firstLine="0"/>
+              <w:jc w:val="center"/>
+              <w:rPr>
+                <w:rFonts w:ascii="Times New Roman" w:eastAsia="Times New Roman" w:hAnsi="Times New Roman"/>
+                <w:sz w:val="24"/>
+                <w:szCs w:val="24"/>
+              </w:rPr>
+            </w:pPr>
+            <w:r>
+              <w:rPr>
+                <w:rFonts w:ascii="Times New Roman" w:eastAsia="Times New Roman" w:hAnsi="Times New Roman"/>
+                <w:sz w:val="24"/>
+                <w:szCs w:val="24"/>
+              </w:rPr>
+              <w:t>Responsable</w:t>
             </w:r>
           </w:p>
         </w:tc>
@@ -2481,7 +2490,7 @@
         </w:trPr>
         <w:tc>
           <w:tcPr>
-            <w:tcW w:w="5671" w:type="dxa"/>
+            <w:tcW w:w="4673" w:type="dxa"/>
             <w:vAlign w:val="center"/>
           </w:tcPr>
           <w:p>
@@ -2506,6 +2515,85 @@
               </w:rPr>
               <w:t>E01 T01 - Realizar Presentación I - E01</w:t>
             </w:r>
+          </w:p>
+        </w:tc>
+        <w:tc>
+          <w:tcPr>
+            <w:tcW w:w="2132" w:type="dxa"/>
+          </w:tcPr>
+          <w:p>
+            <w:pPr>
+              <w:pStyle w:val="PSI-ComentarioenTabla"/>
+              <w:widowControl w:val="0"/>
+              <w:suppressAutoHyphens/>
+              <w:spacing w:before="0" w:after="240" w:line="240" w:lineRule="atLeast"/>
+              <w:rPr>
+                <w:rFonts w:ascii="Times New Roman" w:eastAsia="Times New Roman" w:hAnsi="Times New Roman"/>
+                <w:i w:val="0"/>
+                <w:sz w:val="20"/>
+                <w:szCs w:val="20"/>
+              </w:rPr>
+            </w:pPr>
+            <w:r>
+              <w:rPr>
+                <w:rFonts w:ascii="Times New Roman" w:eastAsia="Times New Roman" w:hAnsi="Times New Roman"/>
+                <w:i w:val="0"/>
+                <w:sz w:val="20"/>
+                <w:szCs w:val="20"/>
+              </w:rPr>
+              <w:t xml:space="preserve">Valeria Ojeda, Emilio </w:t>
+            </w:r>
+            <w:proofErr w:type="spellStart"/>
+            <w:r>
+              <w:rPr>
+                <w:rFonts w:ascii="Times New Roman" w:eastAsia="Times New Roman" w:hAnsi="Times New Roman"/>
+                <w:i w:val="0"/>
+                <w:sz w:val="20"/>
+                <w:szCs w:val="20"/>
+              </w:rPr>
+              <w:t>Levipichun</w:t>
+            </w:r>
+            <w:proofErr w:type="spellEnd"/>
+            <w:r>
+              <w:rPr>
+                <w:rFonts w:ascii="Times New Roman" w:eastAsia="Times New Roman" w:hAnsi="Times New Roman"/>
+                <w:i w:val="0"/>
+                <w:sz w:val="20"/>
+                <w:szCs w:val="20"/>
+              </w:rPr>
+              <w:t xml:space="preserve">, Eduardo </w:t>
+            </w:r>
+            <w:proofErr w:type="spellStart"/>
+            <w:r>
+              <w:rPr>
+                <w:rFonts w:ascii="Times New Roman" w:eastAsia="Times New Roman" w:hAnsi="Times New Roman"/>
+                <w:i w:val="0"/>
+                <w:sz w:val="20"/>
+                <w:szCs w:val="20"/>
+              </w:rPr>
+              <w:t>Sly</w:t>
+            </w:r>
+            <w:proofErr w:type="spellEnd"/>
+            <w:r>
+              <w:rPr>
+                <w:rFonts w:ascii="Times New Roman" w:eastAsia="Times New Roman" w:hAnsi="Times New Roman"/>
+                <w:i w:val="0"/>
+                <w:sz w:val="20"/>
+                <w:szCs w:val="20"/>
+              </w:rPr>
+              <w:t xml:space="preserve">, Malena </w:t>
+            </w:r>
+            <w:proofErr w:type="spellStart"/>
+            <w:r>
+              <w:rPr>
+                <w:rFonts w:ascii="Times New Roman" w:eastAsia="Times New Roman" w:hAnsi="Times New Roman"/>
+                <w:i w:val="0"/>
+                <w:sz w:val="20"/>
+                <w:szCs w:val="20"/>
+              </w:rPr>
+              <w:t>Oyarzo</w:t>
+            </w:r>
+            <w:proofErr w:type="spellEnd"/>
           </w:p>
         </w:tc>
         <w:tc>
@@ -2573,7 +2661,7 @@
         </w:trPr>
         <w:tc>
           <w:tcPr>
-            <w:tcW w:w="5671" w:type="dxa"/>
+            <w:tcW w:w="4673" w:type="dxa"/>
             <w:vAlign w:val="center"/>
           </w:tcPr>
           <w:p>
@@ -2597,6 +2685,34 @@
                 <w:szCs w:val="20"/>
               </w:rPr>
               <w:t>E01 T02 - Generar plan de iteración E01</w:t>
+            </w:r>
+          </w:p>
+        </w:tc>
+        <w:tc>
+          <w:tcPr>
+            <w:tcW w:w="2132" w:type="dxa"/>
+          </w:tcPr>
+          <w:p>
+            <w:pPr>
+              <w:pStyle w:val="PSI-ComentarioenTabla"/>
+              <w:widowControl w:val="0"/>
+              <w:suppressAutoHyphens/>
+              <w:spacing w:before="0" w:after="240" w:line="240" w:lineRule="atLeast"/>
+              <w:rPr>
+                <w:rFonts w:ascii="Times New Roman" w:eastAsia="Times New Roman" w:hAnsi="Times New Roman"/>
+                <w:i w:val="0"/>
+                <w:sz w:val="20"/>
+                <w:szCs w:val="20"/>
+              </w:rPr>
+            </w:pPr>
+            <w:r>
+              <w:rPr>
+                <w:rFonts w:ascii="Times New Roman" w:eastAsia="Times New Roman" w:hAnsi="Times New Roman"/>
+                <w:i w:val="0"/>
+                <w:sz w:val="20"/>
+                <w:szCs w:val="20"/>
+              </w:rPr>
+              <w:t>Valeria Ojeda</w:t>
             </w:r>
           </w:p>
         </w:tc>
@@ -2665,7 +2781,7 @@
         </w:trPr>
         <w:tc>
           <w:tcPr>
-            <w:tcW w:w="5671" w:type="dxa"/>
+            <w:tcW w:w="4673" w:type="dxa"/>
             <w:vAlign w:val="center"/>
           </w:tcPr>
           <w:p>
@@ -2688,8 +2804,74 @@
                 <w:sz w:val="20"/>
                 <w:szCs w:val="20"/>
               </w:rPr>
-              <w:t>E01 T03 - Generar plan de calidad</w:t>
-            </w:r>
+              <w:t xml:space="preserve">E01 </w:t>
+            </w:r>
+            <w:r>
+              <w:rPr>
+                <w:rFonts w:ascii="Times New Roman" w:eastAsia="Times New Roman" w:hAnsi="Times New Roman"/>
+                <w:i w:val="0"/>
+                <w:sz w:val="20"/>
+                <w:szCs w:val="20"/>
+              </w:rPr>
+              <w:t>T03</w:t>
+            </w:r>
+            <w:r>
+              <w:rPr>
+                <w:rFonts w:ascii="Times New Roman" w:eastAsia="Times New Roman" w:hAnsi="Times New Roman"/>
+                <w:i w:val="0"/>
+                <w:sz w:val="20"/>
+                <w:szCs w:val="20"/>
+              </w:rPr>
+              <w:t xml:space="preserve"> - </w:t>
+            </w:r>
+            <w:r>
+              <w:rPr>
+                <w:rFonts w:ascii="Times New Roman" w:eastAsia="Times New Roman" w:hAnsi="Times New Roman"/>
+                <w:i w:val="0"/>
+                <w:sz w:val="20"/>
+                <w:szCs w:val="20"/>
+              </w:rPr>
+              <w:t>Revisión de SQA</w:t>
+            </w:r>
+          </w:p>
+        </w:tc>
+        <w:tc>
+          <w:tcPr>
+            <w:tcW w:w="2132" w:type="dxa"/>
+          </w:tcPr>
+          <w:p>
+            <w:pPr>
+              <w:pStyle w:val="PSI-ComentarioenTabla"/>
+              <w:widowControl w:val="0"/>
+              <w:suppressAutoHyphens/>
+              <w:spacing w:before="0" w:after="240" w:line="240" w:lineRule="atLeast"/>
+              <w:rPr>
+                <w:rFonts w:ascii="Times New Roman" w:eastAsia="Times New Roman" w:hAnsi="Times New Roman"/>
+                <w:i w:val="0"/>
+                <w:sz w:val="20"/>
+                <w:szCs w:val="20"/>
+              </w:rPr>
+            </w:pPr>
+            <w:r>
+              <w:rPr>
+                <w:rFonts w:ascii="Times New Roman" w:eastAsia="Times New Roman" w:hAnsi="Times New Roman"/>
+                <w:i w:val="0"/>
+                <w:sz w:val="20"/>
+                <w:szCs w:val="20"/>
+              </w:rPr>
+              <w:t xml:space="preserve">Emilio </w:t>
+            </w:r>
+            <w:proofErr w:type="spellStart"/>
+            <w:r>
+              <w:rPr>
+                <w:rFonts w:ascii="Times New Roman" w:eastAsia="Times New Roman" w:hAnsi="Times New Roman"/>
+                <w:i w:val="0"/>
+                <w:sz w:val="20"/>
+                <w:szCs w:val="20"/>
+              </w:rPr>
+              <w:t>Levipichun</w:t>
+            </w:r>
+            <w:proofErr w:type="spellEnd"/>
           </w:p>
         </w:tc>
         <w:tc>
@@ -2746,7 +2928,16 @@
                 <w:sz w:val="20"/>
                 <w:szCs w:val="20"/>
               </w:rPr>
-              <w:t>13/09</w:t>
+              <w:t>13</w:t>
+            </w:r>
+            <w:r>
+              <w:rPr>
+                <w:rFonts w:ascii="Times New Roman" w:eastAsia="Times New Roman" w:hAnsi="Times New Roman"/>
+                <w:i w:val="0"/>
+                <w:sz w:val="20"/>
+                <w:szCs w:val="20"/>
+              </w:rPr>
+              <w:t>/09</w:t>
             </w:r>
           </w:p>
         </w:tc>
@@ -2757,7 +2948,7 @@
         </w:trPr>
         <w:tc>
           <w:tcPr>
-            <w:tcW w:w="5671" w:type="dxa"/>
+            <w:tcW w:w="4673" w:type="dxa"/>
             <w:vAlign w:val="center"/>
           </w:tcPr>
           <w:p>
@@ -2780,8 +2971,65 @@
                 <w:sz w:val="20"/>
                 <w:szCs w:val="20"/>
               </w:rPr>
-              <w:t>E01 T04 - Generar Especificación de Requerimientos</w:t>
-            </w:r>
+              <w:t xml:space="preserve">E01 </w:t>
+            </w:r>
+            <w:r>
+              <w:rPr>
+                <w:rFonts w:ascii="Times New Roman" w:eastAsia="Times New Roman" w:hAnsi="Times New Roman"/>
+                <w:i w:val="0"/>
+                <w:sz w:val="20"/>
+                <w:szCs w:val="20"/>
+              </w:rPr>
+              <w:t>T04</w:t>
+            </w:r>
+            <w:r>
+              <w:rPr>
+                <w:rFonts w:ascii="Times New Roman" w:eastAsia="Times New Roman" w:hAnsi="Times New Roman"/>
+                <w:i w:val="0"/>
+                <w:sz w:val="20"/>
+                <w:szCs w:val="20"/>
+              </w:rPr>
+              <w:t xml:space="preserve"> - Generar plan de calidad</w:t>
+            </w:r>
+          </w:p>
+        </w:tc>
+        <w:tc>
+          <w:tcPr>
+            <w:tcW w:w="2132" w:type="dxa"/>
+          </w:tcPr>
+          <w:p>
+            <w:pPr>
+              <w:pStyle w:val="PSI-ComentarioenTabla"/>
+              <w:widowControl w:val="0"/>
+              <w:suppressAutoHyphens/>
+              <w:spacing w:before="0" w:after="240" w:line="240" w:lineRule="atLeast"/>
+              <w:rPr>
+                <w:rFonts w:ascii="Times New Roman" w:eastAsia="Times New Roman" w:hAnsi="Times New Roman"/>
+                <w:i w:val="0"/>
+                <w:sz w:val="20"/>
+                <w:szCs w:val="20"/>
+              </w:rPr>
+            </w:pPr>
+            <w:r>
+              <w:rPr>
+                <w:rFonts w:ascii="Times New Roman" w:eastAsia="Times New Roman" w:hAnsi="Times New Roman"/>
+                <w:i w:val="0"/>
+                <w:sz w:val="20"/>
+                <w:szCs w:val="20"/>
+              </w:rPr>
+              <w:t xml:space="preserve">Emilio </w:t>
+            </w:r>
+            <w:proofErr w:type="spellStart"/>
+            <w:r>
+              <w:rPr>
+                <w:rFonts w:ascii="Times New Roman" w:eastAsia="Times New Roman" w:hAnsi="Times New Roman"/>
+                <w:i w:val="0"/>
+                <w:sz w:val="20"/>
+                <w:szCs w:val="20"/>
+              </w:rPr>
+              <w:t>Levipichun</w:t>
+            </w:r>
+            <w:proofErr w:type="spellEnd"/>
           </w:p>
         </w:tc>
         <w:tc>
@@ -2809,7 +3057,7 @@
                 <w:sz w:val="20"/>
                 <w:szCs w:val="20"/>
               </w:rPr>
-              <w:t>14/09</w:t>
+              <w:t>13/09</w:t>
             </w:r>
           </w:p>
         </w:tc>
@@ -2838,7 +3086,7 @@
                 <w:sz w:val="20"/>
                 <w:szCs w:val="20"/>
               </w:rPr>
-              <w:t>20/09</w:t>
+              <w:t>15/09</w:t>
             </w:r>
           </w:p>
         </w:tc>
@@ -2849,7 +3097,7 @@
         </w:trPr>
         <w:tc>
           <w:tcPr>
-            <w:tcW w:w="5671" w:type="dxa"/>
+            <w:tcW w:w="4673" w:type="dxa"/>
             <w:vAlign w:val="center"/>
           </w:tcPr>
           <w:p>
@@ -2872,7 +3120,91 @@
                 <w:sz w:val="20"/>
                 <w:szCs w:val="20"/>
               </w:rPr>
-              <w:t>E01 T05 - Generar plan de riesgos</w:t>
+              <w:t xml:space="preserve">E01 </w:t>
+            </w:r>
+            <w:r>
+              <w:rPr>
+                <w:rFonts w:ascii="Times New Roman" w:eastAsia="Times New Roman" w:hAnsi="Times New Roman"/>
+                <w:i w:val="0"/>
+                <w:sz w:val="20"/>
+                <w:szCs w:val="20"/>
+              </w:rPr>
+              <w:t>T05</w:t>
+            </w:r>
+            <w:r>
+              <w:rPr>
+                <w:rFonts w:ascii="Times New Roman" w:eastAsia="Times New Roman" w:hAnsi="Times New Roman"/>
+                <w:i w:val="0"/>
+                <w:sz w:val="20"/>
+                <w:szCs w:val="20"/>
+              </w:rPr>
+              <w:t xml:space="preserve"> - </w:t>
+            </w:r>
+            <w:r>
+              <w:rPr>
+                <w:rFonts w:ascii="Times New Roman" w:eastAsia="Times New Roman" w:hAnsi="Times New Roman"/>
+                <w:i w:val="0"/>
+                <w:sz w:val="20"/>
+                <w:szCs w:val="20"/>
+              </w:rPr>
+              <w:t>Revisar Plan de Estimación</w:t>
+            </w:r>
+          </w:p>
+        </w:tc>
+        <w:tc>
+          <w:tcPr>
+            <w:tcW w:w="2132" w:type="dxa"/>
+          </w:tcPr>
+          <w:p>
+            <w:pPr>
+              <w:pStyle w:val="PSI-ComentarioenTabla"/>
+              <w:widowControl w:val="0"/>
+              <w:suppressAutoHyphens/>
+              <w:spacing w:before="0" w:after="240" w:line="240" w:lineRule="atLeast"/>
+              <w:rPr>
+                <w:rFonts w:ascii="Times New Roman" w:eastAsia="Times New Roman" w:hAnsi="Times New Roman"/>
+                <w:i w:val="0"/>
+                <w:sz w:val="20"/>
+                <w:szCs w:val="20"/>
+              </w:rPr>
+            </w:pPr>
+            <w:r>
+              <w:rPr>
+                <w:rFonts w:ascii="Times New Roman" w:eastAsia="Times New Roman" w:hAnsi="Times New Roman"/>
+                <w:i w:val="0"/>
+                <w:sz w:val="20"/>
+                <w:szCs w:val="20"/>
+              </w:rPr>
+              <w:t xml:space="preserve">Eduardo </w:t>
+            </w:r>
+            <w:proofErr w:type="spellStart"/>
+            <w:r>
+              <w:rPr>
+                <w:rFonts w:ascii="Times New Roman" w:eastAsia="Times New Roman" w:hAnsi="Times New Roman"/>
+                <w:i w:val="0"/>
+                <w:sz w:val="20"/>
+                <w:szCs w:val="20"/>
+              </w:rPr>
+              <w:t>Sly</w:t>
+            </w:r>
+            <w:proofErr w:type="spellEnd"/>
+            <w:r>
+              <w:rPr>
+                <w:rFonts w:ascii="Times New Roman" w:eastAsia="Times New Roman" w:hAnsi="Times New Roman"/>
+                <w:i w:val="0"/>
+                <w:sz w:val="20"/>
+                <w:szCs w:val="20"/>
+              </w:rPr>
+              <w:t xml:space="preserve">, </w:t>
+            </w:r>
+            <w:r>
+              <w:rPr>
+                <w:rFonts w:ascii="Times New Roman" w:eastAsia="Times New Roman" w:hAnsi="Times New Roman"/>
+                <w:i w:val="0"/>
+                <w:sz w:val="20"/>
+                <w:szCs w:val="20"/>
+              </w:rPr>
+              <w:t>Valeria Ojeda</w:t>
             </w:r>
           </w:p>
         </w:tc>
@@ -2901,7 +3233,7 @@
                 <w:sz w:val="20"/>
                 <w:szCs w:val="20"/>
               </w:rPr>
-              <w:t>14/09</w:t>
+              <w:t>15/09</w:t>
             </w:r>
           </w:p>
         </w:tc>
@@ -2930,7 +3262,7 @@
                 <w:sz w:val="20"/>
                 <w:szCs w:val="20"/>
               </w:rPr>
-              <w:t>20/09</w:t>
+              <w:t>15/09</w:t>
             </w:r>
           </w:p>
         </w:tc>
@@ -2941,7 +3273,7 @@
         </w:trPr>
         <w:tc>
           <w:tcPr>
-            <w:tcW w:w="5671" w:type="dxa"/>
+            <w:tcW w:w="4673" w:type="dxa"/>
             <w:vAlign w:val="center"/>
           </w:tcPr>
           <w:p>
@@ -2964,8 +3296,74 @@
                 <w:sz w:val="20"/>
                 <w:szCs w:val="20"/>
               </w:rPr>
-              <w:t>E01 T06 - Entregar Plan de Calidad</w:t>
-            </w:r>
+              <w:t xml:space="preserve">E01 </w:t>
+            </w:r>
+            <w:r>
+              <w:rPr>
+                <w:rFonts w:ascii="Times New Roman" w:eastAsia="Times New Roman" w:hAnsi="Times New Roman"/>
+                <w:i w:val="0"/>
+                <w:sz w:val="20"/>
+                <w:szCs w:val="20"/>
+              </w:rPr>
+              <w:t>T06</w:t>
+            </w:r>
+            <w:r>
+              <w:rPr>
+                <w:rFonts w:ascii="Times New Roman" w:eastAsia="Times New Roman" w:hAnsi="Times New Roman"/>
+                <w:i w:val="0"/>
+                <w:sz w:val="20"/>
+                <w:szCs w:val="20"/>
+              </w:rPr>
+              <w:t xml:space="preserve"> - </w:t>
+            </w:r>
+            <w:r>
+              <w:rPr>
+                <w:rFonts w:ascii="Times New Roman" w:eastAsia="Times New Roman" w:hAnsi="Times New Roman"/>
+                <w:i w:val="0"/>
+                <w:sz w:val="20"/>
+                <w:szCs w:val="20"/>
+              </w:rPr>
+              <w:t>Realizar Seguimiento de Riesgos</w:t>
+            </w:r>
+          </w:p>
+        </w:tc>
+        <w:tc>
+          <w:tcPr>
+            <w:tcW w:w="2132" w:type="dxa"/>
+          </w:tcPr>
+          <w:p>
+            <w:pPr>
+              <w:pStyle w:val="PSI-ComentarioenTabla"/>
+              <w:widowControl w:val="0"/>
+              <w:suppressAutoHyphens/>
+              <w:spacing w:before="0" w:after="240" w:line="240" w:lineRule="atLeast"/>
+              <w:rPr>
+                <w:rFonts w:ascii="Times New Roman" w:eastAsia="Times New Roman" w:hAnsi="Times New Roman"/>
+                <w:i w:val="0"/>
+                <w:sz w:val="20"/>
+                <w:szCs w:val="20"/>
+              </w:rPr>
+            </w:pPr>
+            <w:r>
+              <w:rPr>
+                <w:rFonts w:ascii="Times New Roman" w:eastAsia="Times New Roman" w:hAnsi="Times New Roman"/>
+                <w:i w:val="0"/>
+                <w:sz w:val="20"/>
+                <w:szCs w:val="20"/>
+              </w:rPr>
+              <w:t xml:space="preserve">Malena </w:t>
+            </w:r>
+            <w:proofErr w:type="spellStart"/>
+            <w:r>
+              <w:rPr>
+                <w:rFonts w:ascii="Times New Roman" w:eastAsia="Times New Roman" w:hAnsi="Times New Roman"/>
+                <w:i w:val="0"/>
+                <w:sz w:val="20"/>
+                <w:szCs w:val="20"/>
+              </w:rPr>
+              <w:t>Oyarzo</w:t>
+            </w:r>
+            <w:proofErr w:type="spellEnd"/>
           </w:p>
         </w:tc>
         <w:tc>
@@ -2993,7 +3391,7 @@
                 <w:sz w:val="20"/>
                 <w:szCs w:val="20"/>
               </w:rPr>
-              <w:t>14/09</w:t>
+              <w:t>15/09</w:t>
             </w:r>
           </w:p>
         </w:tc>
@@ -3022,7 +3420,7 @@
                 <w:sz w:val="20"/>
                 <w:szCs w:val="20"/>
               </w:rPr>
-              <w:t>20/09</w:t>
+              <w:t>15/09</w:t>
             </w:r>
           </w:p>
         </w:tc>
@@ -3033,7 +3431,7 @@
         </w:trPr>
         <w:tc>
           <w:tcPr>
-            <w:tcW w:w="5671" w:type="dxa"/>
+            <w:tcW w:w="4673" w:type="dxa"/>
             <w:vAlign w:val="center"/>
           </w:tcPr>
           <w:p>
@@ -3056,8 +3454,83 @@
                 <w:sz w:val="20"/>
                 <w:szCs w:val="20"/>
               </w:rPr>
-              <w:t>E01 T07 - Generar Plan de Pruebas</w:t>
-            </w:r>
+              <w:t xml:space="preserve">E01 </w:t>
+            </w:r>
+            <w:r>
+              <w:rPr>
+                <w:rFonts w:ascii="Times New Roman" w:eastAsia="Times New Roman" w:hAnsi="Times New Roman"/>
+                <w:i w:val="0"/>
+                <w:sz w:val="20"/>
+                <w:szCs w:val="20"/>
+              </w:rPr>
+              <w:t>T07</w:t>
+            </w:r>
+            <w:r>
+              <w:rPr>
+                <w:rFonts w:ascii="Times New Roman" w:eastAsia="Times New Roman" w:hAnsi="Times New Roman"/>
+                <w:i w:val="0"/>
+                <w:sz w:val="20"/>
+                <w:szCs w:val="20"/>
+              </w:rPr>
+              <w:t xml:space="preserve"> - </w:t>
+            </w:r>
+            <w:r>
+              <w:rPr>
+                <w:rFonts w:ascii="Times New Roman" w:eastAsia="Times New Roman" w:hAnsi="Times New Roman"/>
+                <w:i w:val="0"/>
+                <w:sz w:val="20"/>
+                <w:szCs w:val="20"/>
+              </w:rPr>
+              <w:t>Definir Especificaciones Técnicas</w:t>
+            </w:r>
+          </w:p>
+        </w:tc>
+        <w:tc>
+          <w:tcPr>
+            <w:tcW w:w="2132" w:type="dxa"/>
+          </w:tcPr>
+          <w:p>
+            <w:pPr>
+              <w:pStyle w:val="PSI-ComentarioenTabla"/>
+              <w:widowControl w:val="0"/>
+              <w:suppressAutoHyphens/>
+              <w:spacing w:before="0" w:after="240" w:line="240" w:lineRule="atLeast"/>
+              <w:rPr>
+                <w:rFonts w:ascii="Times New Roman" w:eastAsia="Times New Roman" w:hAnsi="Times New Roman"/>
+                <w:i w:val="0"/>
+                <w:sz w:val="20"/>
+                <w:szCs w:val="20"/>
+              </w:rPr>
+            </w:pPr>
+            <w:r>
+              <w:rPr>
+                <w:rFonts w:ascii="Times New Roman" w:eastAsia="Times New Roman" w:hAnsi="Times New Roman"/>
+                <w:i w:val="0"/>
+                <w:sz w:val="20"/>
+                <w:szCs w:val="20"/>
+              </w:rPr>
+              <w:t xml:space="preserve">Eduardo </w:t>
+            </w:r>
+            <w:proofErr w:type="spellStart"/>
+            <w:r>
+              <w:rPr>
+                <w:rFonts w:ascii="Times New Roman" w:eastAsia="Times New Roman" w:hAnsi="Times New Roman"/>
+                <w:i w:val="0"/>
+                <w:sz w:val="20"/>
+                <w:szCs w:val="20"/>
+              </w:rPr>
+              <w:t>Sl</w:t>
+            </w:r>
+            <w:r>
+              <w:rPr>
+                <w:rFonts w:ascii="Times New Roman" w:eastAsia="Times New Roman" w:hAnsi="Times New Roman"/>
+                <w:i w:val="0"/>
+                <w:sz w:val="20"/>
+                <w:szCs w:val="20"/>
+              </w:rPr>
+              <w:t>y</w:t>
+            </w:r>
+            <w:proofErr w:type="spellEnd"/>
           </w:p>
         </w:tc>
         <w:tc>
@@ -3085,7 +3558,7 @@
                 <w:sz w:val="20"/>
                 <w:szCs w:val="20"/>
               </w:rPr>
-              <w:t>17/09</w:t>
+              <w:t>16/09</w:t>
             </w:r>
           </w:p>
         </w:tc>
@@ -3114,7 +3587,7 @@
                 <w:sz w:val="20"/>
                 <w:szCs w:val="20"/>
               </w:rPr>
-              <w:t>26/09</w:t>
+              <w:t>17/09</w:t>
             </w:r>
           </w:p>
         </w:tc>
@@ -3125,7 +3598,7 @@
         </w:trPr>
         <w:tc>
           <w:tcPr>
-            <w:tcW w:w="5671" w:type="dxa"/>
+            <w:tcW w:w="4673" w:type="dxa"/>
             <w:vAlign w:val="center"/>
           </w:tcPr>
           <w:p>
@@ -3148,7 +3621,62 @@
                 <w:sz w:val="20"/>
                 <w:szCs w:val="20"/>
               </w:rPr>
-              <w:t>E01 T08 - Generar Plan de Iteración E02</w:t>
+              <w:t xml:space="preserve">E01 </w:t>
+            </w:r>
+            <w:r>
+              <w:rPr>
+                <w:rFonts w:ascii="Times New Roman" w:eastAsia="Times New Roman" w:hAnsi="Times New Roman"/>
+                <w:i w:val="0"/>
+                <w:sz w:val="20"/>
+                <w:szCs w:val="20"/>
+              </w:rPr>
+              <w:t>T08</w:t>
+            </w:r>
+            <w:r>
+              <w:rPr>
+                <w:rFonts w:ascii="Times New Roman" w:eastAsia="Times New Roman" w:hAnsi="Times New Roman"/>
+                <w:i w:val="0"/>
+                <w:sz w:val="20"/>
+                <w:szCs w:val="20"/>
+              </w:rPr>
+              <w:t xml:space="preserve"> - </w:t>
+            </w:r>
+            <w:r>
+              <w:rPr>
+                <w:rFonts w:ascii="Times New Roman" w:eastAsia="Times New Roman" w:hAnsi="Times New Roman"/>
+                <w:i w:val="0"/>
+                <w:sz w:val="20"/>
+                <w:szCs w:val="20"/>
+              </w:rPr>
+              <w:t>Realizar Matriz de Trazabilidad</w:t>
+            </w:r>
+          </w:p>
+        </w:tc>
+        <w:tc>
+          <w:tcPr>
+            <w:tcW w:w="2132" w:type="dxa"/>
+          </w:tcPr>
+          <w:p>
+            <w:pPr>
+              <w:pStyle w:val="PSI-ComentarioenTabla"/>
+              <w:widowControl w:val="0"/>
+              <w:suppressAutoHyphens/>
+              <w:spacing w:before="0" w:after="240" w:line="240" w:lineRule="atLeast"/>
+              <w:rPr>
+                <w:rFonts w:ascii="Times New Roman" w:eastAsia="Times New Roman" w:hAnsi="Times New Roman"/>
+                <w:i w:val="0"/>
+                <w:sz w:val="20"/>
+                <w:szCs w:val="20"/>
+              </w:rPr>
+            </w:pPr>
+            <w:r>
+              <w:rPr>
+                <w:rFonts w:ascii="Times New Roman" w:eastAsia="Times New Roman" w:hAnsi="Times New Roman"/>
+                <w:i w:val="0"/>
+                <w:sz w:val="20"/>
+                <w:szCs w:val="20"/>
+              </w:rPr>
+              <w:t>Valeria Ojeda</w:t>
             </w:r>
           </w:p>
         </w:tc>
@@ -3177,7 +3705,7 @@
                 <w:sz w:val="20"/>
                 <w:szCs w:val="20"/>
               </w:rPr>
-              <w:t>17/09</w:t>
+              <w:t>16/09</w:t>
             </w:r>
           </w:p>
         </w:tc>
@@ -3206,7 +3734,7 @@
                 <w:sz w:val="20"/>
                 <w:szCs w:val="20"/>
               </w:rPr>
-              <w:t>26/09</w:t>
+              <w:t>17/09</w:t>
             </w:r>
           </w:p>
         </w:tc>
@@ -3217,7 +3745,7 @@
         </w:trPr>
         <w:tc>
           <w:tcPr>
-            <w:tcW w:w="5671" w:type="dxa"/>
+            <w:tcW w:w="4673" w:type="dxa"/>
             <w:vAlign w:val="center"/>
           </w:tcPr>
           <w:p>
@@ -3228,6 +3756,1759 @@
               <w:spacing w:before="0" w:after="240" w:line="240" w:lineRule="atLeast"/>
               <w:rPr>
                 <w:rFonts w:ascii="Times New Roman" w:eastAsia="Times New Roman" w:hAnsi="Times New Roman"/>
+                <w:i w:val="0"/>
+                <w:sz w:val="20"/>
+                <w:szCs w:val="20"/>
+              </w:rPr>
+            </w:pPr>
+            <w:r>
+              <w:rPr>
+                <w:rFonts w:ascii="Times New Roman" w:eastAsia="Times New Roman" w:hAnsi="Times New Roman"/>
+                <w:i w:val="0"/>
+                <w:sz w:val="20"/>
+                <w:szCs w:val="20"/>
+              </w:rPr>
+              <w:t xml:space="preserve">E01 </w:t>
+            </w:r>
+            <w:r>
+              <w:rPr>
+                <w:rFonts w:ascii="Times New Roman" w:eastAsia="Times New Roman" w:hAnsi="Times New Roman"/>
+                <w:i w:val="0"/>
+                <w:sz w:val="20"/>
+                <w:szCs w:val="20"/>
+              </w:rPr>
+              <w:t>T09</w:t>
+            </w:r>
+            <w:r>
+              <w:rPr>
+                <w:rFonts w:ascii="Times New Roman" w:eastAsia="Times New Roman" w:hAnsi="Times New Roman"/>
+                <w:i w:val="0"/>
+                <w:sz w:val="20"/>
+                <w:szCs w:val="20"/>
+              </w:rPr>
+              <w:t xml:space="preserve"> - </w:t>
+            </w:r>
+            <w:r>
+              <w:rPr>
+                <w:rFonts w:ascii="Times New Roman" w:eastAsia="Times New Roman" w:hAnsi="Times New Roman"/>
+                <w:i w:val="0"/>
+                <w:sz w:val="20"/>
+                <w:szCs w:val="20"/>
+              </w:rPr>
+              <w:t>Realizar Análisis de Requerimientos</w:t>
+            </w:r>
+          </w:p>
+        </w:tc>
+        <w:tc>
+          <w:tcPr>
+            <w:tcW w:w="2132" w:type="dxa"/>
+          </w:tcPr>
+          <w:p>
+            <w:pPr>
+              <w:pStyle w:val="PSI-ComentarioenTabla"/>
+              <w:widowControl w:val="0"/>
+              <w:suppressAutoHyphens/>
+              <w:spacing w:before="0" w:after="240" w:line="240" w:lineRule="atLeast"/>
+              <w:rPr>
+                <w:rFonts w:ascii="Times New Roman" w:eastAsia="Times New Roman" w:hAnsi="Times New Roman"/>
+                <w:i w:val="0"/>
+                <w:sz w:val="20"/>
+                <w:szCs w:val="20"/>
+              </w:rPr>
+            </w:pPr>
+            <w:r>
+              <w:rPr>
+                <w:rFonts w:ascii="Times New Roman" w:eastAsia="Times New Roman" w:hAnsi="Times New Roman"/>
+                <w:i w:val="0"/>
+                <w:sz w:val="20"/>
+                <w:szCs w:val="20"/>
+              </w:rPr>
+              <w:t xml:space="preserve">Valeria Ojeda, Emilio </w:t>
+            </w:r>
+            <w:proofErr w:type="spellStart"/>
+            <w:r>
+              <w:rPr>
+                <w:rFonts w:ascii="Times New Roman" w:eastAsia="Times New Roman" w:hAnsi="Times New Roman"/>
+                <w:i w:val="0"/>
+                <w:sz w:val="20"/>
+                <w:szCs w:val="20"/>
+              </w:rPr>
+              <w:t>Levipichun</w:t>
+            </w:r>
+            <w:proofErr w:type="spellEnd"/>
+            <w:r>
+              <w:rPr>
+                <w:rFonts w:ascii="Times New Roman" w:eastAsia="Times New Roman" w:hAnsi="Times New Roman"/>
+                <w:i w:val="0"/>
+                <w:sz w:val="20"/>
+                <w:szCs w:val="20"/>
+              </w:rPr>
+              <w:t xml:space="preserve">, Eduardo </w:t>
+            </w:r>
+            <w:proofErr w:type="spellStart"/>
+            <w:r>
+              <w:rPr>
+                <w:rFonts w:ascii="Times New Roman" w:eastAsia="Times New Roman" w:hAnsi="Times New Roman"/>
+                <w:i w:val="0"/>
+                <w:sz w:val="20"/>
+                <w:szCs w:val="20"/>
+              </w:rPr>
+              <w:t>Sly</w:t>
+            </w:r>
+            <w:proofErr w:type="spellEnd"/>
+            <w:r>
+              <w:rPr>
+                <w:rFonts w:ascii="Times New Roman" w:eastAsia="Times New Roman" w:hAnsi="Times New Roman"/>
+                <w:i w:val="0"/>
+                <w:sz w:val="20"/>
+                <w:szCs w:val="20"/>
+              </w:rPr>
+              <w:t xml:space="preserve">, Malena </w:t>
+            </w:r>
+            <w:proofErr w:type="spellStart"/>
+            <w:r>
+              <w:rPr>
+                <w:rFonts w:ascii="Times New Roman" w:eastAsia="Times New Roman" w:hAnsi="Times New Roman"/>
+                <w:i w:val="0"/>
+                <w:sz w:val="20"/>
+                <w:szCs w:val="20"/>
+              </w:rPr>
+              <w:t>Oyarzo</w:t>
+            </w:r>
+            <w:proofErr w:type="spellEnd"/>
+          </w:p>
+        </w:tc>
+        <w:tc>
+          <w:tcPr>
+            <w:tcW w:w="1134" w:type="dxa"/>
+            <w:vAlign w:val="center"/>
+          </w:tcPr>
+          <w:p>
+            <w:pPr>
+              <w:pStyle w:val="PSI-ComentarioenTabla"/>
+              <w:widowControl w:val="0"/>
+              <w:suppressAutoHyphens/>
+              <w:spacing w:before="0" w:after="240" w:line="240" w:lineRule="atLeast"/>
+              <w:rPr>
+                <w:rFonts w:ascii="Times New Roman" w:eastAsia="Times New Roman" w:hAnsi="Times New Roman"/>
+                <w:i w:val="0"/>
+                <w:sz w:val="20"/>
+                <w:szCs w:val="20"/>
+              </w:rPr>
+            </w:pPr>
+            <w:r>
+              <w:rPr>
+                <w:rFonts w:ascii="Times New Roman" w:eastAsia="Times New Roman" w:hAnsi="Times New Roman"/>
+                <w:i w:val="0"/>
+                <w:sz w:val="20"/>
+                <w:szCs w:val="20"/>
+              </w:rPr>
+              <w:t>17/09</w:t>
+            </w:r>
+          </w:p>
+        </w:tc>
+        <w:tc>
+          <w:tcPr>
+            <w:tcW w:w="1133" w:type="dxa"/>
+            <w:vAlign w:val="center"/>
+          </w:tcPr>
+          <w:p>
+            <w:pPr>
+              <w:pStyle w:val="PSI-ComentarioenTabla"/>
+              <w:widowControl w:val="0"/>
+              <w:suppressAutoHyphens/>
+              <w:spacing w:before="0" w:after="240" w:line="240" w:lineRule="atLeast"/>
+              <w:rPr>
+                <w:rFonts w:ascii="Times New Roman" w:eastAsia="Times New Roman" w:hAnsi="Times New Roman"/>
+                <w:i w:val="0"/>
+                <w:sz w:val="20"/>
+                <w:szCs w:val="20"/>
+              </w:rPr>
+            </w:pPr>
+            <w:r>
+              <w:rPr>
+                <w:rFonts w:ascii="Times New Roman" w:eastAsia="Times New Roman" w:hAnsi="Times New Roman"/>
+                <w:i w:val="0"/>
+                <w:sz w:val="20"/>
+                <w:szCs w:val="20"/>
+              </w:rPr>
+              <w:t>17/09</w:t>
+            </w:r>
+          </w:p>
+        </w:tc>
+      </w:tr>
+      <w:tr>
+        <w:trPr>
+          <w:jc w:val="center"/>
+        </w:trPr>
+        <w:tc>
+          <w:tcPr>
+            <w:tcW w:w="4673" w:type="dxa"/>
+            <w:vAlign w:val="center"/>
+          </w:tcPr>
+          <w:p>
+            <w:pPr>
+              <w:pStyle w:val="PSI-ComentarioenTabla"/>
+              <w:widowControl w:val="0"/>
+              <w:suppressAutoHyphens/>
+              <w:spacing w:before="0" w:after="240" w:line="240" w:lineRule="atLeast"/>
+              <w:rPr>
+                <w:rFonts w:ascii="Times New Roman" w:eastAsia="Times New Roman" w:hAnsi="Times New Roman"/>
+                <w:i w:val="0"/>
+                <w:sz w:val="20"/>
+                <w:szCs w:val="20"/>
+              </w:rPr>
+            </w:pPr>
+            <w:r>
+              <w:rPr>
+                <w:rFonts w:ascii="Times New Roman" w:eastAsia="Times New Roman" w:hAnsi="Times New Roman"/>
+                <w:i w:val="0"/>
+                <w:sz w:val="20"/>
+                <w:szCs w:val="20"/>
+              </w:rPr>
+              <w:t>E01 T</w:t>
+            </w:r>
+            <w:r>
+              <w:rPr>
+                <w:rFonts w:ascii="Times New Roman" w:eastAsia="Times New Roman" w:hAnsi="Times New Roman"/>
+                <w:i w:val="0"/>
+                <w:sz w:val="20"/>
+                <w:szCs w:val="20"/>
+              </w:rPr>
+              <w:t>1</w:t>
+            </w:r>
+            <w:r>
+              <w:rPr>
+                <w:rFonts w:ascii="Times New Roman" w:eastAsia="Times New Roman" w:hAnsi="Times New Roman"/>
+                <w:i w:val="0"/>
+                <w:sz w:val="20"/>
+                <w:szCs w:val="20"/>
+              </w:rPr>
+              <w:t>0</w:t>
+            </w:r>
+            <w:r>
+              <w:rPr>
+                <w:rFonts w:ascii="Times New Roman" w:eastAsia="Times New Roman" w:hAnsi="Times New Roman"/>
+                <w:i w:val="0"/>
+                <w:sz w:val="20"/>
+                <w:szCs w:val="20"/>
+              </w:rPr>
+              <w:t xml:space="preserve"> </w:t>
+            </w:r>
+            <w:r>
+              <w:rPr>
+                <w:rFonts w:ascii="Times New Roman" w:eastAsia="Times New Roman" w:hAnsi="Times New Roman"/>
+                <w:i w:val="0"/>
+                <w:sz w:val="20"/>
+                <w:szCs w:val="20"/>
+              </w:rPr>
+              <w:t>- Realizar Presentación II - E01</w:t>
+            </w:r>
+          </w:p>
+        </w:tc>
+        <w:tc>
+          <w:tcPr>
+            <w:tcW w:w="2132" w:type="dxa"/>
+          </w:tcPr>
+          <w:p>
+            <w:pPr>
+              <w:pStyle w:val="PSI-ComentarioenTabla"/>
+              <w:widowControl w:val="0"/>
+              <w:suppressAutoHyphens/>
+              <w:spacing w:before="0" w:after="240" w:line="240" w:lineRule="atLeast"/>
+              <w:rPr>
+                <w:rFonts w:ascii="Times New Roman" w:eastAsia="Times New Roman" w:hAnsi="Times New Roman"/>
+                <w:i w:val="0"/>
+                <w:sz w:val="20"/>
+                <w:szCs w:val="20"/>
+              </w:rPr>
+            </w:pPr>
+            <w:r>
+              <w:rPr>
+                <w:rFonts w:ascii="Times New Roman" w:eastAsia="Times New Roman" w:hAnsi="Times New Roman"/>
+                <w:i w:val="0"/>
+                <w:sz w:val="20"/>
+                <w:szCs w:val="20"/>
+              </w:rPr>
+              <w:t xml:space="preserve">Valeria Ojeda, Emilio </w:t>
+            </w:r>
+            <w:proofErr w:type="spellStart"/>
+            <w:r>
+              <w:rPr>
+                <w:rFonts w:ascii="Times New Roman" w:eastAsia="Times New Roman" w:hAnsi="Times New Roman"/>
+                <w:i w:val="0"/>
+                <w:sz w:val="20"/>
+                <w:szCs w:val="20"/>
+              </w:rPr>
+              <w:t>Levipichun</w:t>
+            </w:r>
+            <w:proofErr w:type="spellEnd"/>
+            <w:r>
+              <w:rPr>
+                <w:rFonts w:ascii="Times New Roman" w:eastAsia="Times New Roman" w:hAnsi="Times New Roman"/>
+                <w:i w:val="0"/>
+                <w:sz w:val="20"/>
+                <w:szCs w:val="20"/>
+              </w:rPr>
+              <w:t xml:space="preserve">, Eduardo </w:t>
+            </w:r>
+            <w:proofErr w:type="spellStart"/>
+            <w:r>
+              <w:rPr>
+                <w:rFonts w:ascii="Times New Roman" w:eastAsia="Times New Roman" w:hAnsi="Times New Roman"/>
+                <w:i w:val="0"/>
+                <w:sz w:val="20"/>
+                <w:szCs w:val="20"/>
+              </w:rPr>
+              <w:t>Sly</w:t>
+            </w:r>
+            <w:proofErr w:type="spellEnd"/>
+            <w:r>
+              <w:rPr>
+                <w:rFonts w:ascii="Times New Roman" w:eastAsia="Times New Roman" w:hAnsi="Times New Roman"/>
+                <w:i w:val="0"/>
+                <w:sz w:val="20"/>
+                <w:szCs w:val="20"/>
+              </w:rPr>
+              <w:t xml:space="preserve">, Malena </w:t>
+            </w:r>
+            <w:proofErr w:type="spellStart"/>
+            <w:r>
+              <w:rPr>
+                <w:rFonts w:ascii="Times New Roman" w:eastAsia="Times New Roman" w:hAnsi="Times New Roman"/>
+                <w:i w:val="0"/>
+                <w:sz w:val="20"/>
+                <w:szCs w:val="20"/>
+              </w:rPr>
+              <w:t>Oyarzo</w:t>
+            </w:r>
+            <w:proofErr w:type="spellEnd"/>
+          </w:p>
+        </w:tc>
+        <w:tc>
+          <w:tcPr>
+            <w:tcW w:w="1134" w:type="dxa"/>
+            <w:vAlign w:val="center"/>
+          </w:tcPr>
+          <w:p>
+            <w:pPr>
+              <w:pStyle w:val="PSI-ComentarioenTabla"/>
+              <w:widowControl w:val="0"/>
+              <w:suppressAutoHyphens/>
+              <w:spacing w:before="0" w:after="240" w:line="240" w:lineRule="atLeast"/>
+              <w:rPr>
+                <w:rFonts w:ascii="Times New Roman" w:eastAsia="Times New Roman" w:hAnsi="Times New Roman"/>
+                <w:i w:val="0"/>
+                <w:sz w:val="20"/>
+                <w:szCs w:val="20"/>
+              </w:rPr>
+            </w:pPr>
+            <w:r>
+              <w:rPr>
+                <w:rFonts w:ascii="Times New Roman" w:eastAsia="Times New Roman" w:hAnsi="Times New Roman"/>
+                <w:i w:val="0"/>
+                <w:sz w:val="20"/>
+                <w:szCs w:val="20"/>
+              </w:rPr>
+              <w:t>17/09</w:t>
+            </w:r>
+          </w:p>
+        </w:tc>
+        <w:tc>
+          <w:tcPr>
+            <w:tcW w:w="1133" w:type="dxa"/>
+            <w:vAlign w:val="center"/>
+          </w:tcPr>
+          <w:p>
+            <w:pPr>
+              <w:pStyle w:val="PSI-ComentarioenTabla"/>
+              <w:widowControl w:val="0"/>
+              <w:suppressAutoHyphens/>
+              <w:spacing w:before="0" w:after="240" w:line="240" w:lineRule="atLeast"/>
+              <w:rPr>
+                <w:rFonts w:ascii="Times New Roman" w:eastAsia="Times New Roman" w:hAnsi="Times New Roman"/>
+                <w:i w:val="0"/>
+                <w:sz w:val="20"/>
+                <w:szCs w:val="20"/>
+              </w:rPr>
+            </w:pPr>
+            <w:r>
+              <w:rPr>
+                <w:rFonts w:ascii="Times New Roman" w:eastAsia="Times New Roman" w:hAnsi="Times New Roman"/>
+                <w:i w:val="0"/>
+                <w:sz w:val="20"/>
+                <w:szCs w:val="20"/>
+              </w:rPr>
+              <w:t>17/09</w:t>
+            </w:r>
+          </w:p>
+        </w:tc>
+      </w:tr>
+      <w:tr>
+        <w:trPr>
+          <w:jc w:val="center"/>
+        </w:trPr>
+        <w:tc>
+          <w:tcPr>
+            <w:tcW w:w="4673" w:type="dxa"/>
+            <w:vAlign w:val="center"/>
+          </w:tcPr>
+          <w:p>
+            <w:pPr>
+              <w:pStyle w:val="PSI-ComentarioenTabla"/>
+              <w:widowControl w:val="0"/>
+              <w:suppressAutoHyphens/>
+              <w:spacing w:before="0" w:after="240" w:line="240" w:lineRule="atLeast"/>
+              <w:rPr>
+                <w:rFonts w:ascii="Times New Roman" w:eastAsia="Times New Roman" w:hAnsi="Times New Roman"/>
+                <w:i w:val="0"/>
+                <w:sz w:val="20"/>
+                <w:szCs w:val="20"/>
+              </w:rPr>
+            </w:pPr>
+            <w:r>
+              <w:rPr>
+                <w:rFonts w:ascii="Times New Roman" w:eastAsia="Times New Roman" w:hAnsi="Times New Roman"/>
+                <w:i w:val="0"/>
+                <w:sz w:val="20"/>
+                <w:szCs w:val="20"/>
+              </w:rPr>
+              <w:t>E01 T11</w:t>
+            </w:r>
+            <w:r>
+              <w:rPr>
+                <w:rFonts w:ascii="Times New Roman" w:eastAsia="Times New Roman" w:hAnsi="Times New Roman"/>
+                <w:i w:val="0"/>
+                <w:sz w:val="20"/>
+                <w:szCs w:val="20"/>
+              </w:rPr>
+              <w:t xml:space="preserve"> - Generar Especificación de Requerimientos</w:t>
+            </w:r>
+          </w:p>
+        </w:tc>
+        <w:tc>
+          <w:tcPr>
+            <w:tcW w:w="2132" w:type="dxa"/>
+          </w:tcPr>
+          <w:p>
+            <w:pPr>
+              <w:pStyle w:val="PSI-ComentarioenTabla"/>
+              <w:widowControl w:val="0"/>
+              <w:suppressAutoHyphens/>
+              <w:spacing w:before="0" w:after="240" w:line="240" w:lineRule="atLeast"/>
+              <w:rPr>
+                <w:rFonts w:ascii="Times New Roman" w:eastAsia="Times New Roman" w:hAnsi="Times New Roman"/>
+                <w:i w:val="0"/>
+                <w:sz w:val="20"/>
+                <w:szCs w:val="20"/>
+              </w:rPr>
+            </w:pPr>
+            <w:r>
+              <w:rPr>
+                <w:rFonts w:ascii="Times New Roman" w:eastAsia="Times New Roman" w:hAnsi="Times New Roman"/>
+                <w:i w:val="0"/>
+                <w:sz w:val="20"/>
+                <w:szCs w:val="20"/>
+              </w:rPr>
+              <w:t>Valeria Ojeda</w:t>
+            </w:r>
+          </w:p>
+        </w:tc>
+        <w:tc>
+          <w:tcPr>
+            <w:tcW w:w="1134" w:type="dxa"/>
+            <w:vAlign w:val="center"/>
+          </w:tcPr>
+          <w:p>
+            <w:pPr>
+              <w:pStyle w:val="PSI-ComentarioenTabla"/>
+              <w:widowControl w:val="0"/>
+              <w:suppressAutoHyphens/>
+              <w:spacing w:before="0" w:after="240" w:line="240" w:lineRule="atLeast"/>
+              <w:rPr>
+                <w:rFonts w:ascii="Times New Roman" w:eastAsia="Times New Roman" w:hAnsi="Times New Roman"/>
+                <w:i w:val="0"/>
+                <w:sz w:val="20"/>
+                <w:szCs w:val="20"/>
+              </w:rPr>
+            </w:pPr>
+            <w:r>
+              <w:rPr>
+                <w:rFonts w:ascii="Times New Roman" w:eastAsia="Times New Roman" w:hAnsi="Times New Roman"/>
+                <w:i w:val="0"/>
+                <w:sz w:val="20"/>
+                <w:szCs w:val="20"/>
+              </w:rPr>
+              <w:t>18/09</w:t>
+            </w:r>
+          </w:p>
+        </w:tc>
+        <w:tc>
+          <w:tcPr>
+            <w:tcW w:w="1133" w:type="dxa"/>
+            <w:vAlign w:val="center"/>
+          </w:tcPr>
+          <w:p>
+            <w:pPr>
+              <w:pStyle w:val="PSI-ComentarioenTabla"/>
+              <w:widowControl w:val="0"/>
+              <w:suppressAutoHyphens/>
+              <w:spacing w:before="0" w:after="240" w:line="240" w:lineRule="atLeast"/>
+              <w:rPr>
+                <w:rFonts w:ascii="Times New Roman" w:eastAsia="Times New Roman" w:hAnsi="Times New Roman"/>
+                <w:i w:val="0"/>
+                <w:sz w:val="20"/>
+                <w:szCs w:val="20"/>
+              </w:rPr>
+            </w:pPr>
+            <w:r>
+              <w:rPr>
+                <w:rFonts w:ascii="Times New Roman" w:eastAsia="Times New Roman" w:hAnsi="Times New Roman"/>
+                <w:i w:val="0"/>
+                <w:sz w:val="20"/>
+                <w:szCs w:val="20"/>
+              </w:rPr>
+              <w:t>20/09</w:t>
+            </w:r>
+          </w:p>
+        </w:tc>
+      </w:tr>
+      <w:tr>
+        <w:trPr>
+          <w:jc w:val="center"/>
+        </w:trPr>
+        <w:tc>
+          <w:tcPr>
+            <w:tcW w:w="4673" w:type="dxa"/>
+            <w:vAlign w:val="center"/>
+          </w:tcPr>
+          <w:p>
+            <w:pPr>
+              <w:pStyle w:val="PSI-ComentarioenTabla"/>
+              <w:widowControl w:val="0"/>
+              <w:suppressAutoHyphens/>
+              <w:spacing w:before="0" w:after="240" w:line="240" w:lineRule="atLeast"/>
+              <w:rPr>
+                <w:rFonts w:ascii="Times New Roman" w:eastAsia="Times New Roman" w:hAnsi="Times New Roman"/>
+                <w:i w:val="0"/>
+                <w:sz w:val="20"/>
+                <w:szCs w:val="20"/>
+              </w:rPr>
+            </w:pPr>
+            <w:r>
+              <w:rPr>
+                <w:rFonts w:ascii="Times New Roman" w:eastAsia="Times New Roman" w:hAnsi="Times New Roman"/>
+                <w:i w:val="0"/>
+                <w:sz w:val="20"/>
+                <w:szCs w:val="20"/>
+              </w:rPr>
+              <w:t>E01 T12</w:t>
+            </w:r>
+            <w:r>
+              <w:rPr>
+                <w:rFonts w:ascii="Times New Roman" w:eastAsia="Times New Roman" w:hAnsi="Times New Roman"/>
+                <w:i w:val="0"/>
+                <w:sz w:val="20"/>
+                <w:szCs w:val="20"/>
+              </w:rPr>
+              <w:t xml:space="preserve"> - Generar plan de riesgos</w:t>
+            </w:r>
+          </w:p>
+        </w:tc>
+        <w:tc>
+          <w:tcPr>
+            <w:tcW w:w="2132" w:type="dxa"/>
+          </w:tcPr>
+          <w:p>
+            <w:pPr>
+              <w:pStyle w:val="PSI-ComentarioenTabla"/>
+              <w:widowControl w:val="0"/>
+              <w:suppressAutoHyphens/>
+              <w:spacing w:before="0" w:after="240" w:line="240" w:lineRule="atLeast"/>
+              <w:rPr>
+                <w:rFonts w:ascii="Times New Roman" w:eastAsia="Times New Roman" w:hAnsi="Times New Roman"/>
+                <w:i w:val="0"/>
+                <w:sz w:val="20"/>
+                <w:szCs w:val="20"/>
+              </w:rPr>
+            </w:pPr>
+            <w:r>
+              <w:rPr>
+                <w:rFonts w:ascii="Times New Roman" w:eastAsia="Times New Roman" w:hAnsi="Times New Roman"/>
+                <w:i w:val="0"/>
+                <w:sz w:val="20"/>
+                <w:szCs w:val="20"/>
+              </w:rPr>
+              <w:t xml:space="preserve">Malena </w:t>
+            </w:r>
+            <w:proofErr w:type="spellStart"/>
+            <w:r>
+              <w:rPr>
+                <w:rFonts w:ascii="Times New Roman" w:eastAsia="Times New Roman" w:hAnsi="Times New Roman"/>
+                <w:i w:val="0"/>
+                <w:sz w:val="20"/>
+                <w:szCs w:val="20"/>
+              </w:rPr>
+              <w:t>Oyarzo</w:t>
+            </w:r>
+            <w:proofErr w:type="spellEnd"/>
+          </w:p>
+        </w:tc>
+        <w:tc>
+          <w:tcPr>
+            <w:tcW w:w="1134" w:type="dxa"/>
+            <w:vAlign w:val="center"/>
+          </w:tcPr>
+          <w:p>
+            <w:pPr>
+              <w:pStyle w:val="PSI-ComentarioenTabla"/>
+              <w:widowControl w:val="0"/>
+              <w:suppressAutoHyphens/>
+              <w:spacing w:before="0" w:after="240" w:line="240" w:lineRule="atLeast"/>
+              <w:rPr>
+                <w:rFonts w:ascii="Times New Roman" w:eastAsia="Times New Roman" w:hAnsi="Times New Roman"/>
+                <w:i w:val="0"/>
+                <w:sz w:val="20"/>
+                <w:szCs w:val="20"/>
+              </w:rPr>
+            </w:pPr>
+            <w:r>
+              <w:rPr>
+                <w:rFonts w:ascii="Times New Roman" w:eastAsia="Times New Roman" w:hAnsi="Times New Roman"/>
+                <w:i w:val="0"/>
+                <w:sz w:val="20"/>
+                <w:szCs w:val="20"/>
+              </w:rPr>
+              <w:t>19</w:t>
+            </w:r>
+            <w:r>
+              <w:rPr>
+                <w:rFonts w:ascii="Times New Roman" w:eastAsia="Times New Roman" w:hAnsi="Times New Roman"/>
+                <w:i w:val="0"/>
+                <w:sz w:val="20"/>
+                <w:szCs w:val="20"/>
+              </w:rPr>
+              <w:t>/09</w:t>
+            </w:r>
+          </w:p>
+        </w:tc>
+        <w:tc>
+          <w:tcPr>
+            <w:tcW w:w="1133" w:type="dxa"/>
+            <w:vAlign w:val="center"/>
+          </w:tcPr>
+          <w:p>
+            <w:pPr>
+              <w:pStyle w:val="PSI-ComentarioenTabla"/>
+              <w:widowControl w:val="0"/>
+              <w:suppressAutoHyphens/>
+              <w:spacing w:before="0" w:after="240" w:line="240" w:lineRule="atLeast"/>
+              <w:rPr>
+                <w:rFonts w:ascii="Times New Roman" w:eastAsia="Times New Roman" w:hAnsi="Times New Roman"/>
+                <w:i w:val="0"/>
+                <w:sz w:val="20"/>
+                <w:szCs w:val="20"/>
+              </w:rPr>
+            </w:pPr>
+            <w:r>
+              <w:rPr>
+                <w:rFonts w:ascii="Times New Roman" w:eastAsia="Times New Roman" w:hAnsi="Times New Roman"/>
+                <w:i w:val="0"/>
+                <w:sz w:val="20"/>
+                <w:szCs w:val="20"/>
+              </w:rPr>
+              <w:t>19/09</w:t>
+            </w:r>
+          </w:p>
+        </w:tc>
+      </w:tr>
+      <w:tr>
+        <w:trPr>
+          <w:jc w:val="center"/>
+        </w:trPr>
+        <w:tc>
+          <w:tcPr>
+            <w:tcW w:w="4673" w:type="dxa"/>
+            <w:vAlign w:val="center"/>
+          </w:tcPr>
+          <w:p>
+            <w:pPr>
+              <w:pStyle w:val="PSI-ComentarioenTabla"/>
+              <w:widowControl w:val="0"/>
+              <w:suppressAutoHyphens/>
+              <w:spacing w:before="0" w:after="240" w:line="240" w:lineRule="atLeast"/>
+              <w:rPr>
+                <w:rFonts w:ascii="Times New Roman" w:eastAsia="Times New Roman" w:hAnsi="Times New Roman"/>
+                <w:i w:val="0"/>
+                <w:sz w:val="20"/>
+                <w:szCs w:val="20"/>
+              </w:rPr>
+            </w:pPr>
+            <w:r>
+              <w:rPr>
+                <w:rFonts w:ascii="Times New Roman" w:eastAsia="Times New Roman" w:hAnsi="Times New Roman"/>
+                <w:i w:val="0"/>
+                <w:sz w:val="20"/>
+                <w:szCs w:val="20"/>
+              </w:rPr>
+              <w:t>E01 T13</w:t>
+            </w:r>
+            <w:r>
+              <w:rPr>
+                <w:rFonts w:ascii="Times New Roman" w:eastAsia="Times New Roman" w:hAnsi="Times New Roman"/>
+                <w:i w:val="0"/>
+                <w:sz w:val="20"/>
+                <w:szCs w:val="20"/>
+              </w:rPr>
+              <w:t xml:space="preserve"> - </w:t>
+            </w:r>
+            <w:r>
+              <w:rPr>
+                <w:rFonts w:ascii="Times New Roman" w:eastAsia="Times New Roman" w:hAnsi="Times New Roman"/>
+                <w:i w:val="0"/>
+                <w:sz w:val="20"/>
+                <w:szCs w:val="20"/>
+              </w:rPr>
+              <w:t>Revisión</w:t>
+            </w:r>
+            <w:r>
+              <w:rPr>
+                <w:rFonts w:ascii="Times New Roman" w:eastAsia="Times New Roman" w:hAnsi="Times New Roman"/>
+                <w:i w:val="0"/>
+                <w:sz w:val="20"/>
+                <w:szCs w:val="20"/>
+              </w:rPr>
+              <w:t xml:space="preserve"> Plan de Calidad</w:t>
+            </w:r>
+          </w:p>
+        </w:tc>
+        <w:tc>
+          <w:tcPr>
+            <w:tcW w:w="2132" w:type="dxa"/>
+          </w:tcPr>
+          <w:p>
+            <w:pPr>
+              <w:pStyle w:val="PSI-ComentarioenTabla"/>
+              <w:widowControl w:val="0"/>
+              <w:suppressAutoHyphens/>
+              <w:spacing w:before="0" w:after="240" w:line="240" w:lineRule="atLeast"/>
+              <w:rPr>
+                <w:rFonts w:ascii="Times New Roman" w:eastAsia="Times New Roman" w:hAnsi="Times New Roman"/>
+                <w:i w:val="0"/>
+                <w:sz w:val="20"/>
+                <w:szCs w:val="20"/>
+              </w:rPr>
+            </w:pPr>
+            <w:r>
+              <w:rPr>
+                <w:rFonts w:ascii="Times New Roman" w:eastAsia="Times New Roman" w:hAnsi="Times New Roman"/>
+                <w:i w:val="0"/>
+                <w:sz w:val="20"/>
+                <w:szCs w:val="20"/>
+              </w:rPr>
+              <w:t xml:space="preserve">Valeria Ojeda, Emilio </w:t>
+            </w:r>
+            <w:proofErr w:type="spellStart"/>
+            <w:r>
+              <w:rPr>
+                <w:rFonts w:ascii="Times New Roman" w:eastAsia="Times New Roman" w:hAnsi="Times New Roman"/>
+                <w:i w:val="0"/>
+                <w:sz w:val="20"/>
+                <w:szCs w:val="20"/>
+              </w:rPr>
+              <w:t>Levipichun</w:t>
+            </w:r>
+            <w:proofErr w:type="spellEnd"/>
+            <w:r>
+              <w:rPr>
+                <w:rFonts w:ascii="Times New Roman" w:eastAsia="Times New Roman" w:hAnsi="Times New Roman"/>
+                <w:i w:val="0"/>
+                <w:sz w:val="20"/>
+                <w:szCs w:val="20"/>
+              </w:rPr>
+              <w:t xml:space="preserve">, Eduardo </w:t>
+            </w:r>
+            <w:proofErr w:type="spellStart"/>
+            <w:r>
+              <w:rPr>
+                <w:rFonts w:ascii="Times New Roman" w:eastAsia="Times New Roman" w:hAnsi="Times New Roman"/>
+                <w:i w:val="0"/>
+                <w:sz w:val="20"/>
+                <w:szCs w:val="20"/>
+              </w:rPr>
+              <w:t>Sly</w:t>
+            </w:r>
+            <w:proofErr w:type="spellEnd"/>
+            <w:r>
+              <w:rPr>
+                <w:rFonts w:ascii="Times New Roman" w:eastAsia="Times New Roman" w:hAnsi="Times New Roman"/>
+                <w:i w:val="0"/>
+                <w:sz w:val="20"/>
+                <w:szCs w:val="20"/>
+              </w:rPr>
+              <w:t xml:space="preserve">, Malena </w:t>
+            </w:r>
+            <w:proofErr w:type="spellStart"/>
+            <w:r>
+              <w:rPr>
+                <w:rFonts w:ascii="Times New Roman" w:eastAsia="Times New Roman" w:hAnsi="Times New Roman"/>
+                <w:i w:val="0"/>
+                <w:sz w:val="20"/>
+                <w:szCs w:val="20"/>
+              </w:rPr>
+              <w:t>Oyarzo</w:t>
+            </w:r>
+            <w:proofErr w:type="spellEnd"/>
+          </w:p>
+        </w:tc>
+        <w:tc>
+          <w:tcPr>
+            <w:tcW w:w="1134" w:type="dxa"/>
+            <w:vAlign w:val="center"/>
+          </w:tcPr>
+          <w:p>
+            <w:pPr>
+              <w:pStyle w:val="PSI-ComentarioenTabla"/>
+              <w:widowControl w:val="0"/>
+              <w:suppressAutoHyphens/>
+              <w:spacing w:before="0" w:after="240" w:line="240" w:lineRule="atLeast"/>
+              <w:rPr>
+                <w:rFonts w:ascii="Times New Roman" w:eastAsia="Times New Roman" w:hAnsi="Times New Roman"/>
+                <w:i w:val="0"/>
+                <w:sz w:val="20"/>
+                <w:szCs w:val="20"/>
+              </w:rPr>
+            </w:pPr>
+            <w:r>
+              <w:rPr>
+                <w:rFonts w:ascii="Times New Roman" w:eastAsia="Times New Roman" w:hAnsi="Times New Roman"/>
+                <w:i w:val="0"/>
+                <w:sz w:val="20"/>
+                <w:szCs w:val="20"/>
+              </w:rPr>
+              <w:t>19/09</w:t>
+            </w:r>
+          </w:p>
+        </w:tc>
+        <w:tc>
+          <w:tcPr>
+            <w:tcW w:w="1133" w:type="dxa"/>
+            <w:vAlign w:val="center"/>
+          </w:tcPr>
+          <w:p>
+            <w:pPr>
+              <w:pStyle w:val="PSI-ComentarioenTabla"/>
+              <w:widowControl w:val="0"/>
+              <w:suppressAutoHyphens/>
+              <w:spacing w:before="0" w:after="240" w:line="240" w:lineRule="atLeast"/>
+              <w:rPr>
+                <w:rFonts w:ascii="Times New Roman" w:eastAsia="Times New Roman" w:hAnsi="Times New Roman"/>
+                <w:i w:val="0"/>
+                <w:sz w:val="20"/>
+                <w:szCs w:val="20"/>
+              </w:rPr>
+            </w:pPr>
+            <w:r>
+              <w:rPr>
+                <w:rFonts w:ascii="Times New Roman" w:eastAsia="Times New Roman" w:hAnsi="Times New Roman"/>
+                <w:i w:val="0"/>
+                <w:sz w:val="20"/>
+                <w:szCs w:val="20"/>
+              </w:rPr>
+              <w:t>20/09</w:t>
+            </w:r>
+          </w:p>
+        </w:tc>
+      </w:tr>
+      <w:tr>
+        <w:trPr>
+          <w:jc w:val="center"/>
+        </w:trPr>
+        <w:tc>
+          <w:tcPr>
+            <w:tcW w:w="4673" w:type="dxa"/>
+            <w:vAlign w:val="center"/>
+          </w:tcPr>
+          <w:p>
+            <w:pPr>
+              <w:pStyle w:val="PSI-ComentarioenTabla"/>
+              <w:widowControl w:val="0"/>
+              <w:suppressAutoHyphens/>
+              <w:spacing w:before="0" w:after="240" w:line="240" w:lineRule="atLeast"/>
+              <w:rPr>
+                <w:rFonts w:ascii="Times New Roman" w:eastAsia="Times New Roman" w:hAnsi="Times New Roman"/>
+                <w:i w:val="0"/>
+                <w:sz w:val="20"/>
+                <w:szCs w:val="20"/>
+              </w:rPr>
+            </w:pPr>
+            <w:r>
+              <w:rPr>
+                <w:rFonts w:ascii="Times New Roman" w:eastAsia="Times New Roman" w:hAnsi="Times New Roman"/>
+                <w:i w:val="0"/>
+                <w:sz w:val="20"/>
+                <w:szCs w:val="20"/>
+              </w:rPr>
+              <w:t>E01 T14- Realizar Presentación III - E01</w:t>
+            </w:r>
+          </w:p>
+        </w:tc>
+        <w:tc>
+          <w:tcPr>
+            <w:tcW w:w="2132" w:type="dxa"/>
+          </w:tcPr>
+          <w:p>
+            <w:pPr>
+              <w:pStyle w:val="PSI-ComentarioenTabla"/>
+              <w:widowControl w:val="0"/>
+              <w:suppressAutoHyphens/>
+              <w:spacing w:before="0" w:after="240" w:line="240" w:lineRule="atLeast"/>
+              <w:rPr>
+                <w:rFonts w:ascii="Times New Roman" w:eastAsia="Times New Roman" w:hAnsi="Times New Roman"/>
+                <w:i w:val="0"/>
+                <w:sz w:val="20"/>
+                <w:szCs w:val="20"/>
+              </w:rPr>
+            </w:pPr>
+            <w:r>
+              <w:rPr>
+                <w:rFonts w:ascii="Times New Roman" w:eastAsia="Times New Roman" w:hAnsi="Times New Roman"/>
+                <w:i w:val="0"/>
+                <w:sz w:val="20"/>
+                <w:szCs w:val="20"/>
+              </w:rPr>
+              <w:t xml:space="preserve">Valeria Ojeda, Emilio </w:t>
+            </w:r>
+            <w:proofErr w:type="spellStart"/>
+            <w:r>
+              <w:rPr>
+                <w:rFonts w:ascii="Times New Roman" w:eastAsia="Times New Roman" w:hAnsi="Times New Roman"/>
+                <w:i w:val="0"/>
+                <w:sz w:val="20"/>
+                <w:szCs w:val="20"/>
+              </w:rPr>
+              <w:t>Levipichun</w:t>
+            </w:r>
+            <w:proofErr w:type="spellEnd"/>
+            <w:r>
+              <w:rPr>
+                <w:rFonts w:ascii="Times New Roman" w:eastAsia="Times New Roman" w:hAnsi="Times New Roman"/>
+                <w:i w:val="0"/>
+                <w:sz w:val="20"/>
+                <w:szCs w:val="20"/>
+              </w:rPr>
+              <w:t xml:space="preserve">, Eduardo </w:t>
+            </w:r>
+            <w:proofErr w:type="spellStart"/>
+            <w:r>
+              <w:rPr>
+                <w:rFonts w:ascii="Times New Roman" w:eastAsia="Times New Roman" w:hAnsi="Times New Roman"/>
+                <w:i w:val="0"/>
+                <w:sz w:val="20"/>
+                <w:szCs w:val="20"/>
+              </w:rPr>
+              <w:t>Sly</w:t>
+            </w:r>
+            <w:proofErr w:type="spellEnd"/>
+            <w:r>
+              <w:rPr>
+                <w:rFonts w:ascii="Times New Roman" w:eastAsia="Times New Roman" w:hAnsi="Times New Roman"/>
+                <w:i w:val="0"/>
+                <w:sz w:val="20"/>
+                <w:szCs w:val="20"/>
+              </w:rPr>
+              <w:t xml:space="preserve">, Malena </w:t>
+            </w:r>
+            <w:proofErr w:type="spellStart"/>
+            <w:r>
+              <w:rPr>
+                <w:rFonts w:ascii="Times New Roman" w:eastAsia="Times New Roman" w:hAnsi="Times New Roman"/>
+                <w:i w:val="0"/>
+                <w:sz w:val="20"/>
+                <w:szCs w:val="20"/>
+              </w:rPr>
+              <w:t>Oyarzo</w:t>
+            </w:r>
+            <w:proofErr w:type="spellEnd"/>
+          </w:p>
+        </w:tc>
+        <w:tc>
+          <w:tcPr>
+            <w:tcW w:w="1134" w:type="dxa"/>
+            <w:vAlign w:val="center"/>
+          </w:tcPr>
+          <w:p>
+            <w:pPr>
+              <w:pStyle w:val="PSI-ComentarioenTabla"/>
+              <w:widowControl w:val="0"/>
+              <w:suppressAutoHyphens/>
+              <w:spacing w:before="0" w:after="240" w:line="240" w:lineRule="atLeast"/>
+              <w:rPr>
+                <w:rFonts w:ascii="Times New Roman" w:eastAsia="Times New Roman" w:hAnsi="Times New Roman"/>
+                <w:i w:val="0"/>
+                <w:sz w:val="20"/>
+                <w:szCs w:val="20"/>
+              </w:rPr>
+            </w:pPr>
+            <w:r>
+              <w:rPr>
+                <w:rFonts w:ascii="Times New Roman" w:eastAsia="Times New Roman" w:hAnsi="Times New Roman"/>
+                <w:i w:val="0"/>
+                <w:sz w:val="20"/>
+                <w:szCs w:val="20"/>
+              </w:rPr>
+              <w:t>20</w:t>
+            </w:r>
+            <w:r>
+              <w:rPr>
+                <w:rFonts w:ascii="Times New Roman" w:eastAsia="Times New Roman" w:hAnsi="Times New Roman"/>
+                <w:i w:val="0"/>
+                <w:sz w:val="20"/>
+                <w:szCs w:val="20"/>
+              </w:rPr>
+              <w:t>/09</w:t>
+            </w:r>
+          </w:p>
+        </w:tc>
+        <w:tc>
+          <w:tcPr>
+            <w:tcW w:w="1133" w:type="dxa"/>
+            <w:vAlign w:val="center"/>
+          </w:tcPr>
+          <w:p>
+            <w:pPr>
+              <w:pStyle w:val="PSI-ComentarioenTabla"/>
+              <w:widowControl w:val="0"/>
+              <w:suppressAutoHyphens/>
+              <w:spacing w:before="0" w:after="240" w:line="240" w:lineRule="atLeast"/>
+              <w:rPr>
+                <w:rFonts w:ascii="Times New Roman" w:eastAsia="Times New Roman" w:hAnsi="Times New Roman"/>
+                <w:i w:val="0"/>
+                <w:sz w:val="20"/>
+                <w:szCs w:val="20"/>
+              </w:rPr>
+            </w:pPr>
+            <w:r>
+              <w:rPr>
+                <w:rFonts w:ascii="Times New Roman" w:eastAsia="Times New Roman" w:hAnsi="Times New Roman"/>
+                <w:i w:val="0"/>
+                <w:sz w:val="20"/>
+                <w:szCs w:val="20"/>
+              </w:rPr>
+              <w:t>20</w:t>
+            </w:r>
+            <w:r>
+              <w:rPr>
+                <w:rFonts w:ascii="Times New Roman" w:eastAsia="Times New Roman" w:hAnsi="Times New Roman"/>
+                <w:i w:val="0"/>
+                <w:sz w:val="20"/>
+                <w:szCs w:val="20"/>
+              </w:rPr>
+              <w:t>/09</w:t>
+            </w:r>
+          </w:p>
+        </w:tc>
+      </w:tr>
+      <w:tr>
+        <w:trPr>
+          <w:jc w:val="center"/>
+        </w:trPr>
+        <w:tc>
+          <w:tcPr>
+            <w:tcW w:w="4673" w:type="dxa"/>
+            <w:vAlign w:val="center"/>
+          </w:tcPr>
+          <w:p>
+            <w:pPr>
+              <w:pStyle w:val="PSI-ComentarioenTabla"/>
+              <w:widowControl w:val="0"/>
+              <w:suppressAutoHyphens/>
+              <w:spacing w:before="0" w:after="240" w:line="240" w:lineRule="atLeast"/>
+              <w:rPr>
+                <w:rFonts w:ascii="Times New Roman" w:eastAsia="Times New Roman" w:hAnsi="Times New Roman"/>
+                <w:i w:val="0"/>
+                <w:sz w:val="20"/>
+                <w:szCs w:val="20"/>
+              </w:rPr>
+            </w:pPr>
+            <w:r>
+              <w:rPr>
+                <w:rFonts w:ascii="Times New Roman" w:eastAsia="Times New Roman" w:hAnsi="Times New Roman"/>
+                <w:i w:val="0"/>
+                <w:sz w:val="20"/>
+                <w:szCs w:val="20"/>
+              </w:rPr>
+              <w:t>E01 T15</w:t>
+            </w:r>
+            <w:r>
+              <w:rPr>
+                <w:rFonts w:ascii="Times New Roman" w:eastAsia="Times New Roman" w:hAnsi="Times New Roman"/>
+                <w:i w:val="0"/>
+                <w:sz w:val="20"/>
+                <w:szCs w:val="20"/>
+              </w:rPr>
+              <w:t xml:space="preserve"> - Generar Plan de Pruebas</w:t>
+            </w:r>
+          </w:p>
+        </w:tc>
+        <w:tc>
+          <w:tcPr>
+            <w:tcW w:w="2132" w:type="dxa"/>
+          </w:tcPr>
+          <w:p>
+            <w:pPr>
+              <w:pStyle w:val="PSI-ComentarioenTabla"/>
+              <w:widowControl w:val="0"/>
+              <w:suppressAutoHyphens/>
+              <w:spacing w:before="0" w:after="240" w:line="240" w:lineRule="atLeast"/>
+              <w:rPr>
+                <w:rFonts w:ascii="Times New Roman" w:eastAsia="Times New Roman" w:hAnsi="Times New Roman"/>
+                <w:i w:val="0"/>
+                <w:sz w:val="20"/>
+                <w:szCs w:val="20"/>
+              </w:rPr>
+            </w:pPr>
+            <w:r>
+              <w:rPr>
+                <w:rFonts w:ascii="Times New Roman" w:eastAsia="Times New Roman" w:hAnsi="Times New Roman"/>
+                <w:i w:val="0"/>
+                <w:sz w:val="20"/>
+                <w:szCs w:val="20"/>
+              </w:rPr>
+              <w:t xml:space="preserve">Emilio </w:t>
+            </w:r>
+            <w:proofErr w:type="spellStart"/>
+            <w:r>
+              <w:rPr>
+                <w:rFonts w:ascii="Times New Roman" w:eastAsia="Times New Roman" w:hAnsi="Times New Roman"/>
+                <w:i w:val="0"/>
+                <w:sz w:val="20"/>
+                <w:szCs w:val="20"/>
+              </w:rPr>
+              <w:t>Levipichun</w:t>
+            </w:r>
+            <w:proofErr w:type="spellEnd"/>
+            <w:r>
+              <w:rPr>
+                <w:rFonts w:ascii="Times New Roman" w:eastAsia="Times New Roman" w:hAnsi="Times New Roman"/>
+                <w:i w:val="0"/>
+                <w:sz w:val="20"/>
+                <w:szCs w:val="20"/>
+              </w:rPr>
+              <w:t xml:space="preserve">, Malena </w:t>
+            </w:r>
+            <w:proofErr w:type="spellStart"/>
+            <w:r>
+              <w:rPr>
+                <w:rFonts w:ascii="Times New Roman" w:eastAsia="Times New Roman" w:hAnsi="Times New Roman"/>
+                <w:i w:val="0"/>
+                <w:sz w:val="20"/>
+                <w:szCs w:val="20"/>
+              </w:rPr>
+              <w:t>Oyarzo</w:t>
+            </w:r>
+            <w:proofErr w:type="spellEnd"/>
+          </w:p>
+        </w:tc>
+        <w:tc>
+          <w:tcPr>
+            <w:tcW w:w="1134" w:type="dxa"/>
+            <w:vAlign w:val="center"/>
+          </w:tcPr>
+          <w:p>
+            <w:pPr>
+              <w:pStyle w:val="PSI-ComentarioenTabla"/>
+              <w:widowControl w:val="0"/>
+              <w:suppressAutoHyphens/>
+              <w:spacing w:before="0" w:after="240" w:line="240" w:lineRule="atLeast"/>
+              <w:rPr>
+                <w:rFonts w:ascii="Times New Roman" w:eastAsia="Times New Roman" w:hAnsi="Times New Roman"/>
+                <w:i w:val="0"/>
+                <w:sz w:val="20"/>
+                <w:szCs w:val="20"/>
+              </w:rPr>
+            </w:pPr>
+            <w:r>
+              <w:rPr>
+                <w:rFonts w:ascii="Times New Roman" w:eastAsia="Times New Roman" w:hAnsi="Times New Roman"/>
+                <w:i w:val="0"/>
+                <w:sz w:val="20"/>
+                <w:szCs w:val="20"/>
+              </w:rPr>
+              <w:t>21/09</w:t>
+            </w:r>
+          </w:p>
+        </w:tc>
+        <w:tc>
+          <w:tcPr>
+            <w:tcW w:w="1133" w:type="dxa"/>
+            <w:vAlign w:val="center"/>
+          </w:tcPr>
+          <w:p>
+            <w:pPr>
+              <w:pStyle w:val="PSI-ComentarioenTabla"/>
+              <w:widowControl w:val="0"/>
+              <w:suppressAutoHyphens/>
+              <w:spacing w:before="0" w:after="240" w:line="240" w:lineRule="atLeast"/>
+              <w:rPr>
+                <w:rFonts w:ascii="Times New Roman" w:eastAsia="Times New Roman" w:hAnsi="Times New Roman"/>
+                <w:i w:val="0"/>
+                <w:sz w:val="20"/>
+                <w:szCs w:val="20"/>
+              </w:rPr>
+            </w:pPr>
+            <w:r>
+              <w:rPr>
+                <w:rFonts w:ascii="Times New Roman" w:eastAsia="Times New Roman" w:hAnsi="Times New Roman"/>
+                <w:i w:val="0"/>
+                <w:sz w:val="20"/>
+                <w:szCs w:val="20"/>
+              </w:rPr>
+              <w:t>26/09</w:t>
+            </w:r>
+          </w:p>
+        </w:tc>
+      </w:tr>
+      <w:tr>
+        <w:trPr>
+          <w:jc w:val="center"/>
+        </w:trPr>
+        <w:tc>
+          <w:tcPr>
+            <w:tcW w:w="4673" w:type="dxa"/>
+            <w:vAlign w:val="center"/>
+          </w:tcPr>
+          <w:p>
+            <w:pPr>
+              <w:pStyle w:val="PSI-ComentarioenTabla"/>
+              <w:widowControl w:val="0"/>
+              <w:suppressAutoHyphens/>
+              <w:spacing w:before="0" w:after="240" w:line="240" w:lineRule="atLeast"/>
+              <w:rPr>
+                <w:rFonts w:ascii="Times New Roman" w:eastAsia="Times New Roman" w:hAnsi="Times New Roman"/>
+                <w:i w:val="0"/>
+                <w:sz w:val="20"/>
+                <w:szCs w:val="20"/>
+              </w:rPr>
+            </w:pPr>
+            <w:r>
+              <w:rPr>
+                <w:rFonts w:ascii="Times New Roman" w:eastAsia="Times New Roman" w:hAnsi="Times New Roman"/>
+                <w:i w:val="0"/>
+                <w:sz w:val="20"/>
+                <w:szCs w:val="20"/>
+              </w:rPr>
+              <w:t>E01 T16</w:t>
+            </w:r>
+            <w:r>
+              <w:rPr>
+                <w:rFonts w:ascii="Times New Roman" w:eastAsia="Times New Roman" w:hAnsi="Times New Roman"/>
+                <w:i w:val="0"/>
+                <w:sz w:val="20"/>
+                <w:szCs w:val="20"/>
+              </w:rPr>
+              <w:t xml:space="preserve"> - Generar Plan de Iteración E02</w:t>
+            </w:r>
+          </w:p>
+        </w:tc>
+        <w:tc>
+          <w:tcPr>
+            <w:tcW w:w="2132" w:type="dxa"/>
+          </w:tcPr>
+          <w:p>
+            <w:pPr>
+              <w:pStyle w:val="PSI-ComentarioenTabla"/>
+              <w:widowControl w:val="0"/>
+              <w:suppressAutoHyphens/>
+              <w:spacing w:before="0" w:after="240" w:line="240" w:lineRule="atLeast"/>
+              <w:rPr>
+                <w:rFonts w:ascii="Times New Roman" w:eastAsia="Times New Roman" w:hAnsi="Times New Roman"/>
+                <w:i w:val="0"/>
+                <w:sz w:val="20"/>
+                <w:szCs w:val="20"/>
+              </w:rPr>
+            </w:pPr>
+            <w:r>
+              <w:rPr>
+                <w:rFonts w:ascii="Times New Roman" w:eastAsia="Times New Roman" w:hAnsi="Times New Roman"/>
+                <w:i w:val="0"/>
+                <w:sz w:val="20"/>
+                <w:szCs w:val="20"/>
+              </w:rPr>
+              <w:t>Valeria Ojeda</w:t>
+            </w:r>
+          </w:p>
+        </w:tc>
+        <w:tc>
+          <w:tcPr>
+            <w:tcW w:w="1134" w:type="dxa"/>
+            <w:vAlign w:val="center"/>
+          </w:tcPr>
+          <w:p>
+            <w:pPr>
+              <w:pStyle w:val="PSI-ComentarioenTabla"/>
+              <w:widowControl w:val="0"/>
+              <w:suppressAutoHyphens/>
+              <w:spacing w:before="0" w:after="240" w:line="240" w:lineRule="atLeast"/>
+              <w:rPr>
+                <w:rFonts w:ascii="Times New Roman" w:eastAsia="Times New Roman" w:hAnsi="Times New Roman"/>
+                <w:i w:val="0"/>
+                <w:sz w:val="20"/>
+                <w:szCs w:val="20"/>
+              </w:rPr>
+            </w:pPr>
+            <w:r>
+              <w:rPr>
+                <w:rFonts w:ascii="Times New Roman" w:eastAsia="Times New Roman" w:hAnsi="Times New Roman"/>
+                <w:i w:val="0"/>
+                <w:sz w:val="20"/>
+                <w:szCs w:val="20"/>
+              </w:rPr>
+              <w:t>23</w:t>
+            </w:r>
+            <w:r>
+              <w:rPr>
+                <w:rFonts w:ascii="Times New Roman" w:eastAsia="Times New Roman" w:hAnsi="Times New Roman"/>
+                <w:i w:val="0"/>
+                <w:sz w:val="20"/>
+                <w:szCs w:val="20"/>
+              </w:rPr>
+              <w:t>/09</w:t>
+            </w:r>
+          </w:p>
+        </w:tc>
+        <w:tc>
+          <w:tcPr>
+            <w:tcW w:w="1133" w:type="dxa"/>
+            <w:vAlign w:val="center"/>
+          </w:tcPr>
+          <w:p>
+            <w:pPr>
+              <w:pStyle w:val="PSI-ComentarioenTabla"/>
+              <w:widowControl w:val="0"/>
+              <w:suppressAutoHyphens/>
+              <w:spacing w:before="0" w:after="240" w:line="240" w:lineRule="atLeast"/>
+              <w:rPr>
+                <w:rFonts w:ascii="Times New Roman" w:eastAsia="Times New Roman" w:hAnsi="Times New Roman"/>
+                <w:i w:val="0"/>
+                <w:sz w:val="20"/>
+                <w:szCs w:val="20"/>
+              </w:rPr>
+            </w:pPr>
+            <w:r>
+              <w:rPr>
+                <w:rFonts w:ascii="Times New Roman" w:eastAsia="Times New Roman" w:hAnsi="Times New Roman"/>
+                <w:i w:val="0"/>
+                <w:sz w:val="20"/>
+                <w:szCs w:val="20"/>
+              </w:rPr>
+              <w:t>24</w:t>
+            </w:r>
+            <w:r>
+              <w:rPr>
+                <w:rFonts w:ascii="Times New Roman" w:eastAsia="Times New Roman" w:hAnsi="Times New Roman"/>
+                <w:i w:val="0"/>
+                <w:sz w:val="20"/>
+                <w:szCs w:val="20"/>
+              </w:rPr>
+              <w:t>/09</w:t>
+            </w:r>
+          </w:p>
+        </w:tc>
+      </w:tr>
+      <w:tr>
+        <w:trPr>
+          <w:jc w:val="center"/>
+        </w:trPr>
+        <w:tc>
+          <w:tcPr>
+            <w:tcW w:w="4673" w:type="dxa"/>
+            <w:vAlign w:val="center"/>
+          </w:tcPr>
+          <w:p>
+            <w:pPr>
+              <w:pStyle w:val="PSI-ComentarioenTabla"/>
+              <w:widowControl w:val="0"/>
+              <w:suppressAutoHyphens/>
+              <w:spacing w:before="0" w:after="240" w:line="240" w:lineRule="atLeast"/>
+              <w:rPr>
+                <w:rFonts w:ascii="Times New Roman" w:eastAsia="Times New Roman" w:hAnsi="Times New Roman"/>
+                <w:i w:val="0"/>
+                <w:sz w:val="20"/>
+                <w:szCs w:val="20"/>
+              </w:rPr>
+            </w:pPr>
+            <w:r>
+              <w:rPr>
+                <w:rFonts w:ascii="Times New Roman" w:eastAsia="Times New Roman" w:hAnsi="Times New Roman"/>
+                <w:i w:val="0"/>
+                <w:sz w:val="20"/>
+                <w:szCs w:val="20"/>
+              </w:rPr>
+              <w:t>E01 T17 -</w:t>
+            </w:r>
+            <w:r>
+              <w:rPr>
+                <w:rFonts w:ascii="Times New Roman" w:eastAsia="Times New Roman" w:hAnsi="Times New Roman"/>
+                <w:i w:val="0"/>
+                <w:sz w:val="20"/>
+                <w:szCs w:val="20"/>
+              </w:rPr>
+              <w:t xml:space="preserve"> </w:t>
+            </w:r>
+            <w:r>
+              <w:rPr>
+                <w:rFonts w:ascii="Times New Roman" w:eastAsia="Times New Roman" w:hAnsi="Times New Roman"/>
+                <w:i w:val="0"/>
+                <w:sz w:val="20"/>
+                <w:szCs w:val="20"/>
+              </w:rPr>
+              <w:t>Realizar Presentación I</w:t>
+            </w:r>
+            <w:r>
+              <w:rPr>
+                <w:rFonts w:ascii="Times New Roman" w:eastAsia="Times New Roman" w:hAnsi="Times New Roman"/>
+                <w:i w:val="0"/>
+                <w:sz w:val="20"/>
+                <w:szCs w:val="20"/>
+              </w:rPr>
+              <w:t>V</w:t>
+            </w:r>
+            <w:r>
+              <w:rPr>
+                <w:rFonts w:ascii="Times New Roman" w:eastAsia="Times New Roman" w:hAnsi="Times New Roman"/>
+                <w:i w:val="0"/>
+                <w:sz w:val="20"/>
+                <w:szCs w:val="20"/>
+              </w:rPr>
+              <w:t xml:space="preserve"> - E01</w:t>
+            </w:r>
+          </w:p>
+        </w:tc>
+        <w:tc>
+          <w:tcPr>
+            <w:tcW w:w="2132" w:type="dxa"/>
+          </w:tcPr>
+          <w:p>
+            <w:pPr>
+              <w:pStyle w:val="PSI-ComentarioenTabla"/>
+              <w:widowControl w:val="0"/>
+              <w:suppressAutoHyphens/>
+              <w:spacing w:before="0" w:after="240" w:line="240" w:lineRule="atLeast"/>
+              <w:rPr>
+                <w:rFonts w:ascii="Times New Roman" w:eastAsia="Times New Roman" w:hAnsi="Times New Roman"/>
+                <w:i w:val="0"/>
+                <w:sz w:val="20"/>
+                <w:szCs w:val="20"/>
+              </w:rPr>
+            </w:pPr>
+            <w:r>
+              <w:rPr>
+                <w:rFonts w:ascii="Times New Roman" w:eastAsia="Times New Roman" w:hAnsi="Times New Roman"/>
+                <w:i w:val="0"/>
+                <w:sz w:val="20"/>
+                <w:szCs w:val="20"/>
+              </w:rPr>
+              <w:t xml:space="preserve">Valeria Ojeda, Emilio </w:t>
+            </w:r>
+            <w:proofErr w:type="spellStart"/>
+            <w:r>
+              <w:rPr>
+                <w:rFonts w:ascii="Times New Roman" w:eastAsia="Times New Roman" w:hAnsi="Times New Roman"/>
+                <w:i w:val="0"/>
+                <w:sz w:val="20"/>
+                <w:szCs w:val="20"/>
+              </w:rPr>
+              <w:t>Levipichun</w:t>
+            </w:r>
+            <w:proofErr w:type="spellEnd"/>
+            <w:r>
+              <w:rPr>
+                <w:rFonts w:ascii="Times New Roman" w:eastAsia="Times New Roman" w:hAnsi="Times New Roman"/>
+                <w:i w:val="0"/>
+                <w:sz w:val="20"/>
+                <w:szCs w:val="20"/>
+              </w:rPr>
+              <w:t xml:space="preserve">, Eduardo </w:t>
+            </w:r>
+            <w:proofErr w:type="spellStart"/>
+            <w:r>
+              <w:rPr>
+                <w:rFonts w:ascii="Times New Roman" w:eastAsia="Times New Roman" w:hAnsi="Times New Roman"/>
+                <w:i w:val="0"/>
+                <w:sz w:val="20"/>
+                <w:szCs w:val="20"/>
+              </w:rPr>
+              <w:t>Sly</w:t>
+            </w:r>
+            <w:proofErr w:type="spellEnd"/>
+            <w:r>
+              <w:rPr>
+                <w:rFonts w:ascii="Times New Roman" w:eastAsia="Times New Roman" w:hAnsi="Times New Roman"/>
+                <w:i w:val="0"/>
+                <w:sz w:val="20"/>
+                <w:szCs w:val="20"/>
+              </w:rPr>
+              <w:t xml:space="preserve">, Malena </w:t>
+            </w:r>
+            <w:proofErr w:type="spellStart"/>
+            <w:r>
+              <w:rPr>
+                <w:rFonts w:ascii="Times New Roman" w:eastAsia="Times New Roman" w:hAnsi="Times New Roman"/>
+                <w:i w:val="0"/>
+                <w:sz w:val="20"/>
+                <w:szCs w:val="20"/>
+              </w:rPr>
+              <w:t>Oyarzo</w:t>
+            </w:r>
+            <w:proofErr w:type="spellEnd"/>
+          </w:p>
+        </w:tc>
+        <w:tc>
+          <w:tcPr>
+            <w:tcW w:w="1134" w:type="dxa"/>
+            <w:vAlign w:val="center"/>
+          </w:tcPr>
+          <w:p>
+            <w:pPr>
+              <w:pStyle w:val="PSI-ComentarioenTabla"/>
+              <w:widowControl w:val="0"/>
+              <w:suppressAutoHyphens/>
+              <w:spacing w:before="0" w:after="240" w:line="240" w:lineRule="atLeast"/>
+              <w:rPr>
+                <w:rFonts w:ascii="Times New Roman" w:eastAsia="Times New Roman" w:hAnsi="Times New Roman"/>
+                <w:i w:val="0"/>
+                <w:sz w:val="20"/>
+                <w:szCs w:val="20"/>
+              </w:rPr>
+            </w:pPr>
+            <w:r>
+              <w:rPr>
+                <w:rFonts w:ascii="Times New Roman" w:eastAsia="Times New Roman" w:hAnsi="Times New Roman"/>
+                <w:i w:val="0"/>
+                <w:sz w:val="20"/>
+                <w:szCs w:val="20"/>
+              </w:rPr>
+              <w:t>24</w:t>
+            </w:r>
+            <w:r>
+              <w:rPr>
+                <w:rFonts w:ascii="Times New Roman" w:eastAsia="Times New Roman" w:hAnsi="Times New Roman"/>
+                <w:i w:val="0"/>
+                <w:sz w:val="20"/>
+                <w:szCs w:val="20"/>
+              </w:rPr>
+              <w:t>/09</w:t>
+            </w:r>
+          </w:p>
+        </w:tc>
+        <w:tc>
+          <w:tcPr>
+            <w:tcW w:w="1133" w:type="dxa"/>
+            <w:vAlign w:val="center"/>
+          </w:tcPr>
+          <w:p>
+            <w:pPr>
+              <w:pStyle w:val="PSI-ComentarioenTabla"/>
+              <w:widowControl w:val="0"/>
+              <w:suppressAutoHyphens/>
+              <w:spacing w:before="0" w:after="240" w:line="240" w:lineRule="atLeast"/>
+              <w:rPr>
+                <w:rFonts w:ascii="Times New Roman" w:eastAsia="Times New Roman" w:hAnsi="Times New Roman"/>
+                <w:i w:val="0"/>
+                <w:sz w:val="20"/>
+                <w:szCs w:val="20"/>
+              </w:rPr>
+            </w:pPr>
+            <w:r>
+              <w:rPr>
+                <w:rFonts w:ascii="Times New Roman" w:eastAsia="Times New Roman" w:hAnsi="Times New Roman"/>
+                <w:i w:val="0"/>
+                <w:sz w:val="20"/>
+                <w:szCs w:val="20"/>
+              </w:rPr>
+              <w:t>24</w:t>
+            </w:r>
+            <w:r>
+              <w:rPr>
+                <w:rFonts w:ascii="Times New Roman" w:eastAsia="Times New Roman" w:hAnsi="Times New Roman"/>
+                <w:i w:val="0"/>
+                <w:sz w:val="20"/>
+                <w:szCs w:val="20"/>
+              </w:rPr>
+              <w:t>/09</w:t>
+            </w:r>
+          </w:p>
+        </w:tc>
+      </w:tr>
+      <w:tr>
+        <w:trPr>
+          <w:jc w:val="center"/>
+        </w:trPr>
+        <w:tc>
+          <w:tcPr>
+            <w:tcW w:w="4673" w:type="dxa"/>
+            <w:vAlign w:val="center"/>
+          </w:tcPr>
+          <w:p>
+            <w:pPr>
+              <w:pStyle w:val="PSI-ComentarioenTabla"/>
+              <w:widowControl w:val="0"/>
+              <w:suppressAutoHyphens/>
+              <w:spacing w:before="0" w:after="240" w:line="240" w:lineRule="atLeast"/>
+              <w:rPr>
+                <w:rFonts w:ascii="Times New Roman" w:eastAsia="Times New Roman" w:hAnsi="Times New Roman"/>
+                <w:i w:val="0"/>
+                <w:sz w:val="20"/>
+                <w:szCs w:val="20"/>
+              </w:rPr>
+            </w:pPr>
+            <w:r>
+              <w:rPr>
+                <w:rFonts w:ascii="Times New Roman" w:eastAsia="Times New Roman" w:hAnsi="Times New Roman"/>
+                <w:i w:val="0"/>
+                <w:sz w:val="20"/>
+                <w:szCs w:val="20"/>
+              </w:rPr>
+              <w:t>E01 T19</w:t>
+            </w:r>
+            <w:r>
+              <w:rPr>
+                <w:rFonts w:ascii="Times New Roman" w:eastAsia="Times New Roman" w:hAnsi="Times New Roman"/>
+                <w:i w:val="0"/>
+                <w:sz w:val="20"/>
+                <w:szCs w:val="20"/>
+              </w:rPr>
+              <w:t xml:space="preserve"> - Revisión de SQA</w:t>
+            </w:r>
+            <w:r>
+              <w:rPr>
+                <w:rFonts w:ascii="Times New Roman" w:eastAsia="Times New Roman" w:hAnsi="Times New Roman"/>
+                <w:i w:val="0"/>
+                <w:sz w:val="20"/>
+                <w:szCs w:val="20"/>
+              </w:rPr>
+              <w:t xml:space="preserve"> (RTF)</w:t>
+            </w:r>
+          </w:p>
+        </w:tc>
+        <w:tc>
+          <w:tcPr>
+            <w:tcW w:w="2132" w:type="dxa"/>
+          </w:tcPr>
+          <w:p>
+            <w:pPr>
+              <w:pStyle w:val="PSI-ComentarioenTabla"/>
+              <w:widowControl w:val="0"/>
+              <w:suppressAutoHyphens/>
+              <w:spacing w:before="0" w:after="240" w:line="240" w:lineRule="atLeast"/>
+              <w:rPr>
+                <w:rFonts w:ascii="Times New Roman" w:eastAsia="Times New Roman" w:hAnsi="Times New Roman"/>
+                <w:i w:val="0"/>
+                <w:sz w:val="20"/>
+                <w:szCs w:val="20"/>
+              </w:rPr>
+            </w:pPr>
+            <w:r>
+              <w:rPr>
+                <w:rFonts w:ascii="Times New Roman" w:eastAsia="Times New Roman" w:hAnsi="Times New Roman"/>
+                <w:i w:val="0"/>
+                <w:sz w:val="20"/>
+                <w:szCs w:val="20"/>
+              </w:rPr>
+              <w:t xml:space="preserve">Emilio </w:t>
+            </w:r>
+            <w:proofErr w:type="spellStart"/>
+            <w:r>
+              <w:rPr>
+                <w:rFonts w:ascii="Times New Roman" w:eastAsia="Times New Roman" w:hAnsi="Times New Roman"/>
+                <w:i w:val="0"/>
+                <w:sz w:val="20"/>
+                <w:szCs w:val="20"/>
+              </w:rPr>
+              <w:t>Levipichun</w:t>
+            </w:r>
+            <w:proofErr w:type="spellEnd"/>
+          </w:p>
+        </w:tc>
+        <w:tc>
+          <w:tcPr>
+            <w:tcW w:w="1134" w:type="dxa"/>
+            <w:vAlign w:val="center"/>
+          </w:tcPr>
+          <w:p>
+            <w:pPr>
+              <w:pStyle w:val="PSI-ComentarioenTabla"/>
+              <w:widowControl w:val="0"/>
+              <w:suppressAutoHyphens/>
+              <w:spacing w:before="0" w:after="240" w:line="240" w:lineRule="atLeast"/>
+              <w:rPr>
+                <w:rFonts w:ascii="Times New Roman" w:eastAsia="Times New Roman" w:hAnsi="Times New Roman"/>
+                <w:i w:val="0"/>
+                <w:sz w:val="20"/>
+                <w:szCs w:val="20"/>
+              </w:rPr>
+            </w:pPr>
+            <w:r>
+              <w:rPr>
+                <w:rFonts w:ascii="Times New Roman" w:eastAsia="Times New Roman" w:hAnsi="Times New Roman"/>
+                <w:i w:val="0"/>
+                <w:sz w:val="20"/>
+                <w:szCs w:val="20"/>
+              </w:rPr>
+              <w:t>24/09</w:t>
+            </w:r>
+          </w:p>
+        </w:tc>
+        <w:tc>
+          <w:tcPr>
+            <w:tcW w:w="1133" w:type="dxa"/>
+            <w:vAlign w:val="center"/>
+          </w:tcPr>
+          <w:p>
+            <w:pPr>
+              <w:pStyle w:val="PSI-ComentarioenTabla"/>
+              <w:widowControl w:val="0"/>
+              <w:suppressAutoHyphens/>
+              <w:spacing w:before="0" w:after="240" w:line="240" w:lineRule="atLeast"/>
+              <w:rPr>
+                <w:rFonts w:ascii="Times New Roman" w:eastAsia="Times New Roman" w:hAnsi="Times New Roman"/>
+                <w:i w:val="0"/>
+                <w:sz w:val="20"/>
+                <w:szCs w:val="20"/>
+              </w:rPr>
+            </w:pPr>
+            <w:r>
+              <w:rPr>
+                <w:rFonts w:ascii="Times New Roman" w:eastAsia="Times New Roman" w:hAnsi="Times New Roman"/>
+                <w:i w:val="0"/>
+                <w:sz w:val="20"/>
+                <w:szCs w:val="20"/>
+              </w:rPr>
+              <w:t>24/09</w:t>
+            </w:r>
+          </w:p>
+        </w:tc>
+        <w:bookmarkStart w:id="8" w:name="_GoBack"/>
+        <w:bookmarkEnd w:id="8"/>
+      </w:tr>
+      <w:tr>
+        <w:trPr>
+          <w:jc w:val="center"/>
+        </w:trPr>
+        <w:tc>
+          <w:tcPr>
+            <w:tcW w:w="4673" w:type="dxa"/>
+            <w:vAlign w:val="center"/>
+          </w:tcPr>
+          <w:p>
+            <w:pPr>
+              <w:pStyle w:val="PSI-ComentarioenTabla"/>
+              <w:widowControl w:val="0"/>
+              <w:suppressAutoHyphens/>
+              <w:spacing w:before="0" w:after="240" w:line="240" w:lineRule="atLeast"/>
+              <w:rPr>
+                <w:rFonts w:ascii="Times New Roman" w:eastAsia="Times New Roman" w:hAnsi="Times New Roman"/>
                 <w:b/>
                 <w:i w:val="0"/>
                 <w:sz w:val="20"/>
@@ -3242,8 +5523,29 @@
                 <w:sz w:val="20"/>
                 <w:szCs w:val="20"/>
               </w:rPr>
+              <w:lastRenderedPageBreak/>
               <w:t>Fin de Iteración</w:t>
             </w:r>
+          </w:p>
+        </w:tc>
+        <w:tc>
+          <w:tcPr>
+            <w:tcW w:w="2132" w:type="dxa"/>
+          </w:tcPr>
+          <w:p>
+            <w:pPr>
+              <w:pStyle w:val="PSI-ComentarioenTabla"/>
+              <w:widowControl w:val="0"/>
+              <w:suppressAutoHyphens/>
+              <w:spacing w:before="0" w:after="240" w:line="240" w:lineRule="atLeast"/>
+              <w:rPr>
+                <w:rFonts w:ascii="Times New Roman" w:eastAsia="Times New Roman" w:hAnsi="Times New Roman"/>
+                <w:b/>
+                <w:i w:val="0"/>
+                <w:sz w:val="20"/>
+                <w:szCs w:val="20"/>
+              </w:rPr>
+            </w:pPr>
           </w:p>
         </w:tc>
         <w:tc>
@@ -3294,7 +5596,7 @@
                 <w:sz w:val="20"/>
                 <w:szCs w:val="20"/>
               </w:rPr>
-              <w:t>26/09</w:t>
+              <w:t>24/09</w:t>
             </w:r>
           </w:p>
         </w:tc>
@@ -3304,7 +5606,7 @@
       <w:pPr>
         <w:pStyle w:val="PSI-Normal"/>
       </w:pPr>
-      <w:bookmarkStart w:id="8" w:name="_Toc238197615"/>
+      <w:bookmarkStart w:id="9" w:name="_Toc238197615"/>
       <w:r>
         <w:tab/>
       </w:r>
@@ -3316,15 +5618,15 @@
           <w:rFonts w:eastAsia="DejaVu Sans"/>
         </w:rPr>
       </w:pPr>
-      <w:bookmarkStart w:id="9" w:name="_Toc257627935"/>
+      <w:bookmarkStart w:id="10" w:name="_Toc257627935"/>
       <w:r>
         <w:rPr>
           <w:rFonts w:eastAsia="DejaVu Sans"/>
         </w:rPr>
         <w:t>Casos de Uso y Escenarios</w:t>
       </w:r>
-      <w:bookmarkEnd w:id="8"/>
       <w:bookmarkEnd w:id="9"/>
+      <w:bookmarkEnd w:id="10"/>
     </w:p>
     <w:p>
       <w:pPr>
@@ -3435,88 +5737,88 @@
         <w:pStyle w:val="PSI-Normal"/>
       </w:pPr>
       <w:r>
+        <w:t>CU13 - CRUD Permisos</w:t>
+      </w:r>
+    </w:p>
+    <w:p>
+      <w:pPr>
+        <w:pStyle w:val="PSI-Normal"/>
+      </w:pPr>
+      <w:r>
+        <w:t>CU14 - CRUD Roles</w:t>
+      </w:r>
+    </w:p>
+    <w:p>
+      <w:pPr>
+        <w:pStyle w:val="PSI-Normal"/>
+      </w:pPr>
+      <w:r>
+        <w:t>CU15 - Consultar Roles</w:t>
+      </w:r>
+    </w:p>
+    <w:p>
+      <w:pPr>
+        <w:pStyle w:val="PSI-Normal"/>
+      </w:pPr>
+      <w:r>
+        <w:t>CU16 - CRUD Usuarios</w:t>
+      </w:r>
+    </w:p>
+    <w:p>
+      <w:pPr>
+        <w:pStyle w:val="PSI-Normal"/>
+      </w:pPr>
+      <w:r>
+        <w:t>CU17 - Asignar Rol</w:t>
+      </w:r>
+    </w:p>
+    <w:p>
+      <w:pPr>
+        <w:pStyle w:val="PSI-Normal"/>
+      </w:pPr>
+      <w:r>
+        <w:t>CU18 - Gestionar Rol Asignado</w:t>
+      </w:r>
+    </w:p>
+    <w:p>
+      <w:pPr>
+        <w:pStyle w:val="PSI-Normal"/>
+      </w:pPr>
+      <w:r>
+        <w:t>CU19 - Consultar Usuarios</w:t>
+      </w:r>
+    </w:p>
+    <w:p>
+      <w:pPr>
+        <w:pStyle w:val="PSI-Normal"/>
+      </w:pPr>
+      <w:r>
+        <w:t>CU20 - Asignar Permisos</w:t>
+      </w:r>
+    </w:p>
+    <w:p>
+      <w:pPr>
+        <w:pStyle w:val="PSI-Normal"/>
+      </w:pPr>
+      <w:r>
+        <w:t>CU21 - Gestionar Permiso Asignado</w:t>
+      </w:r>
+    </w:p>
+    <w:p>
+      <w:pPr>
+        <w:pStyle w:val="PSI-Normal"/>
+      </w:pPr>
+    </w:p>
+    <w:p>
+      <w:pPr>
+        <w:pStyle w:val="PSI-Ttulo1"/>
+      </w:pPr>
+      <w:bookmarkStart w:id="11" w:name="_Toc257627936"/>
+      <w:r>
         <w:lastRenderedPageBreak/>
-        <w:t>CU13 - CRUD Permisos</w:t>
-      </w:r>
-    </w:p>
-    <w:p>
-      <w:pPr>
-        <w:pStyle w:val="PSI-Normal"/>
-      </w:pPr>
-      <w:r>
-        <w:t>CU14 - CRUD Roles</w:t>
-      </w:r>
-    </w:p>
-    <w:p>
-      <w:pPr>
-        <w:pStyle w:val="PSI-Normal"/>
-      </w:pPr>
-      <w:r>
-        <w:t>CU15 - Consultar Roles</w:t>
-      </w:r>
-    </w:p>
-    <w:p>
-      <w:pPr>
-        <w:pStyle w:val="PSI-Normal"/>
-      </w:pPr>
-      <w:r>
-        <w:t>CU16 - CRUD Usuarios</w:t>
-      </w:r>
-    </w:p>
-    <w:p>
-      <w:pPr>
-        <w:pStyle w:val="PSI-Normal"/>
-      </w:pPr>
-      <w:r>
-        <w:t>CU17 - Asignar Rol</w:t>
-      </w:r>
-    </w:p>
-    <w:p>
-      <w:pPr>
-        <w:pStyle w:val="PSI-Normal"/>
-      </w:pPr>
-      <w:r>
-        <w:t>CU18 - Gestionar Rol Asignado</w:t>
-      </w:r>
-    </w:p>
-    <w:p>
-      <w:pPr>
-        <w:pStyle w:val="PSI-Normal"/>
-      </w:pPr>
-      <w:r>
-        <w:t>CU19 - Consultar Usuarios</w:t>
-      </w:r>
-    </w:p>
-    <w:p>
-      <w:pPr>
-        <w:pStyle w:val="PSI-Normal"/>
-      </w:pPr>
-      <w:r>
-        <w:t>CU20 - Asignar Permisos</w:t>
-      </w:r>
-    </w:p>
-    <w:p>
-      <w:pPr>
-        <w:pStyle w:val="PSI-Normal"/>
-      </w:pPr>
-      <w:r>
-        <w:t>CU21 - Gestionar Permiso Asignado</w:t>
-      </w:r>
-    </w:p>
-    <w:p>
-      <w:pPr>
-        <w:pStyle w:val="PSI-Normal"/>
-      </w:pPr>
-    </w:p>
-    <w:p>
-      <w:pPr>
-        <w:pStyle w:val="PSI-Ttulo1"/>
-      </w:pPr>
-      <w:bookmarkStart w:id="10" w:name="_Toc257627936"/>
-      <w:r>
         <w:t>Recursos</w:t>
       </w:r>
-      <w:bookmarkEnd w:id="10"/>
+      <w:bookmarkEnd w:id="11"/>
     </w:p>
     <w:p>
       <w:pPr>
@@ -3663,14 +5965,14 @@
       <w:pPr>
         <w:pStyle w:val="PSI-Ttulo1"/>
       </w:pPr>
-      <w:bookmarkStart w:id="11" w:name="_Toc257627937"/>
+      <w:bookmarkStart w:id="12" w:name="_Toc257627937"/>
       <w:r>
         <w:t>Evaluación</w:t>
       </w:r>
       <w:r>
         <w:t xml:space="preserve"> [Fecha]</w:t>
       </w:r>
-      <w:bookmarkEnd w:id="11"/>
+      <w:bookmarkEnd w:id="12"/>
     </w:p>
     <w:p>
       <w:pPr>
@@ -3687,11 +5989,11 @@
       <w:pPr>
         <w:pStyle w:val="PSI-Ttulo2"/>
       </w:pPr>
-      <w:bookmarkStart w:id="12" w:name="_Toc257627938"/>
+      <w:bookmarkStart w:id="13" w:name="_Toc257627938"/>
       <w:r>
         <w:t>Objetivos Alcanzados</w:t>
       </w:r>
-      <w:bookmarkEnd w:id="12"/>
+      <w:bookmarkEnd w:id="13"/>
     </w:p>
     <w:p>
       <w:pPr>
@@ -3710,14 +6012,14 @@
       <w:pPr>
         <w:pStyle w:val="PSI-Ttulo2"/>
       </w:pPr>
-      <w:bookmarkStart w:id="13" w:name="_Toc257627939"/>
+      <w:bookmarkStart w:id="14" w:name="_Toc257627939"/>
       <w:r>
         <w:t>Objetivos No A</w:t>
       </w:r>
       <w:r>
         <w:t>lcanzados</w:t>
       </w:r>
-      <w:bookmarkEnd w:id="13"/>
+      <w:bookmarkEnd w:id="14"/>
     </w:p>
     <w:p>
       <w:pPr>
@@ -3736,8 +6038,6 @@
       <w:pPr>
         <w:pStyle w:val="PSI-Ttulo1"/>
       </w:pPr>
-      <w:bookmarkStart w:id="14" w:name="_GoBack"/>
-      <w:bookmarkEnd w:id="14"/>
     </w:p>
     <w:p>
       <w:pPr>
@@ -3874,7 +6174,7 @@
         <w:rFonts w:ascii="Cambria" w:eastAsia="Times New Roman" w:hAnsi="Cambria"/>
         <w:noProof/>
         <w:szCs w:val="36"/>
-        <w:lang w:val="es-AR" w:eastAsia="es-AR"/>
+        <w:lang w:val="en-US"/>
       </w:rPr>
       <mc:AlternateContent>
         <mc:Choice Requires="wps">
@@ -3964,7 +6264,7 @@
     <w:r>
       <w:rPr>
         <w:noProof/>
-        <w:lang w:val="es-AR" w:eastAsia="es-AR"/>
+        <w:lang w:val="en-US"/>
       </w:rPr>
       <mc:AlternateContent>
         <mc:Choice Requires="wpg">
@@ -4102,7 +6402,7 @@
     <w:r>
       <w:rPr>
         <w:noProof/>
-        <w:lang w:val="es-AR" w:eastAsia="es-AR"/>
+        <w:lang w:val="en-US"/>
       </w:rPr>
       <mc:AlternateContent>
         <mc:Choice Requires="wps">
@@ -4216,7 +6516,7 @@
         <w:rFonts w:ascii="Cambria" w:hAnsi="Cambria" w:cs="Cambria"/>
         <w:noProof/>
       </w:rPr>
-      <w:t>4</w:t>
+      <w:t>6</w:t>
     </w:r>
     <w:r>
       <w:rPr>
@@ -4264,7 +6564,7 @@
     <w:r>
       <w:rPr>
         <w:noProof/>
-        <w:lang w:val="es-AR" w:eastAsia="es-AR"/>
+        <w:lang w:val="en-US"/>
       </w:rPr>
       <mc:AlternateContent>
         <mc:Choice Requires="wps">
@@ -4386,7 +6686,7 @@
     <w:r>
       <w:rPr>
         <w:noProof/>
-        <w:lang w:val="es-AR" w:eastAsia="es-AR"/>
+        <w:lang w:val="en-US"/>
       </w:rPr>
       <w:drawing>
         <wp:anchor distT="0" distB="0" distL="114300" distR="114300" simplePos="0" relativeHeight="251661824" behindDoc="0" locked="0" layoutInCell="1" allowOverlap="1" wp14:anchorId="0B4F216F" wp14:editId="30C00341">
@@ -4515,7 +6815,7 @@
     <w:r>
       <w:rPr>
         <w:noProof/>
-        <w:lang w:val="es-AR" w:eastAsia="es-AR"/>
+        <w:lang w:val="en-US"/>
       </w:rPr>
       <mc:AlternateContent>
         <mc:Choice Requires="wps">
@@ -4595,7 +6895,7 @@
         <w:rFonts w:ascii="Cambria" w:eastAsia="Times New Roman" w:hAnsi="Cambria"/>
         <w:noProof/>
         <w:szCs w:val="36"/>
-        <w:lang w:val="es-AR" w:eastAsia="es-AR"/>
+        <w:lang w:val="en-US"/>
       </w:rPr>
       <w:drawing>
         <wp:anchor distT="0" distB="0" distL="114300" distR="114300" simplePos="0" relativeHeight="251659776" behindDoc="0" locked="0" layoutInCell="1" allowOverlap="1" wp14:anchorId="70CCF8A3" wp14:editId="454A37A1">
@@ -4662,7 +6962,7 @@
         <w:rFonts w:ascii="Cambria" w:eastAsia="Times New Roman" w:hAnsi="Cambria"/>
         <w:noProof/>
         <w:szCs w:val="36"/>
-        <w:lang w:val="es-AR" w:eastAsia="es-AR"/>
+        <w:lang w:val="en-US"/>
       </w:rPr>
       <mc:AlternateContent>
         <mc:Choice Requires="wps">
@@ -4737,7 +7037,7 @@
         <w:rFonts w:ascii="Cambria" w:eastAsia="Times New Roman" w:hAnsi="Cambria"/>
         <w:noProof/>
         <w:szCs w:val="36"/>
-        <w:lang w:val="es-AR" w:eastAsia="es-AR"/>
+        <w:lang w:val="en-US"/>
       </w:rPr>
       <mc:AlternateContent>
         <mc:Choice Requires="wps">
@@ -5774,6 +8074,95 @@
     </w:lvl>
   </w:abstractNum>
   <w:abstractNum w:abstractNumId="7" w15:restartNumberingAfterBreak="0">
+    <w:nsid w:val="3BCA743A"/>
+    <w:multiLevelType w:val="hybridMultilevel"/>
+    <w:tmpl w:val="EEC004E2"/>
+    <w:lvl w:ilvl="0" w:tplc="A260C772">
+      <w:start w:val="1"/>
+      <w:numFmt w:val="lowerLetter"/>
+      <w:lvlText w:val="%1)"/>
+      <w:lvlJc w:val="left"/>
+      <w:pPr>
+        <w:ind w:left="469" w:hanging="360"/>
+      </w:pPr>
+      <w:rPr>
+        <w:rFonts w:hint="default"/>
+      </w:rPr>
+    </w:lvl>
+    <w:lvl w:ilvl="1" w:tplc="04090019" w:tentative="1">
+      <w:start w:val="1"/>
+      <w:numFmt w:val="lowerLetter"/>
+      <w:lvlText w:val="%2."/>
+      <w:lvlJc w:val="left"/>
+      <w:pPr>
+        <w:ind w:left="1189" w:hanging="360"/>
+      </w:pPr>
+    </w:lvl>
+    <w:lvl w:ilvl="2" w:tplc="0409001B" w:tentative="1">
+      <w:start w:val="1"/>
+      <w:numFmt w:val="lowerRoman"/>
+      <w:lvlText w:val="%3."/>
+      <w:lvlJc w:val="right"/>
+      <w:pPr>
+        <w:ind w:left="1909" w:hanging="180"/>
+      </w:pPr>
+    </w:lvl>
+    <w:lvl w:ilvl="3" w:tplc="0409000F" w:tentative="1">
+      <w:start w:val="1"/>
+      <w:numFmt w:val="decimal"/>
+      <w:lvlText w:val="%4."/>
+      <w:lvlJc w:val="left"/>
+      <w:pPr>
+        <w:ind w:left="2629" w:hanging="360"/>
+      </w:pPr>
+    </w:lvl>
+    <w:lvl w:ilvl="4" w:tplc="04090019" w:tentative="1">
+      <w:start w:val="1"/>
+      <w:numFmt w:val="lowerLetter"/>
+      <w:lvlText w:val="%5."/>
+      <w:lvlJc w:val="left"/>
+      <w:pPr>
+        <w:ind w:left="3349" w:hanging="360"/>
+      </w:pPr>
+    </w:lvl>
+    <w:lvl w:ilvl="5" w:tplc="0409001B" w:tentative="1">
+      <w:start w:val="1"/>
+      <w:numFmt w:val="lowerRoman"/>
+      <w:lvlText w:val="%6."/>
+      <w:lvlJc w:val="right"/>
+      <w:pPr>
+        <w:ind w:left="4069" w:hanging="180"/>
+      </w:pPr>
+    </w:lvl>
+    <w:lvl w:ilvl="6" w:tplc="0409000F" w:tentative="1">
+      <w:start w:val="1"/>
+      <w:numFmt w:val="decimal"/>
+      <w:lvlText w:val="%7."/>
+      <w:lvlJc w:val="left"/>
+      <w:pPr>
+        <w:ind w:left="4789" w:hanging="360"/>
+      </w:pPr>
+    </w:lvl>
+    <w:lvl w:ilvl="7" w:tplc="04090019" w:tentative="1">
+      <w:start w:val="1"/>
+      <w:numFmt w:val="lowerLetter"/>
+      <w:lvlText w:val="%8."/>
+      <w:lvlJc w:val="left"/>
+      <w:pPr>
+        <w:ind w:left="5509" w:hanging="360"/>
+      </w:pPr>
+    </w:lvl>
+    <w:lvl w:ilvl="8" w:tplc="0409001B" w:tentative="1">
+      <w:start w:val="1"/>
+      <w:numFmt w:val="lowerRoman"/>
+      <w:lvlText w:val="%9."/>
+      <w:lvlJc w:val="right"/>
+      <w:pPr>
+        <w:ind w:left="6229" w:hanging="180"/>
+      </w:pPr>
+    </w:lvl>
+  </w:abstractNum>
+  <w:abstractNum w:abstractNumId="8" w15:restartNumberingAfterBreak="0">
     <w:nsid w:val="44204B4B"/>
     <w:multiLevelType w:val="hybridMultilevel"/>
     <w:tmpl w:val="9648D862"/>
@@ -5886,7 +8275,7 @@
       </w:rPr>
     </w:lvl>
   </w:abstractNum>
-  <w:abstractNum w:abstractNumId="8" w15:restartNumberingAfterBreak="0">
+  <w:abstractNum w:abstractNumId="9" w15:restartNumberingAfterBreak="0">
     <w:nsid w:val="487036EC"/>
     <w:multiLevelType w:val="hybridMultilevel"/>
     <w:tmpl w:val="BDFE724A"/>
@@ -5972,7 +8361,7 @@
       </w:pPr>
     </w:lvl>
   </w:abstractNum>
-  <w:abstractNum w:abstractNumId="9" w15:restartNumberingAfterBreak="0">
+  <w:abstractNum w:abstractNumId="10" w15:restartNumberingAfterBreak="0">
     <w:nsid w:val="518521F3"/>
     <w:multiLevelType w:val="hybridMultilevel"/>
     <w:tmpl w:val="24E4A1A6"/>
@@ -6085,7 +8474,7 @@
       </w:rPr>
     </w:lvl>
   </w:abstractNum>
-  <w:abstractNum w:abstractNumId="10" w15:restartNumberingAfterBreak="0">
+  <w:abstractNum w:abstractNumId="11" w15:restartNumberingAfterBreak="0">
     <w:nsid w:val="52D90BB8"/>
     <w:multiLevelType w:val="hybridMultilevel"/>
     <w:tmpl w:val="1D2461DE"/>
@@ -6199,7 +8588,7 @@
       </w:rPr>
     </w:lvl>
   </w:abstractNum>
-  <w:abstractNum w:abstractNumId="11" w15:restartNumberingAfterBreak="0">
+  <w:abstractNum w:abstractNumId="12" w15:restartNumberingAfterBreak="0">
     <w:nsid w:val="708E589C"/>
     <w:multiLevelType w:val="multilevel"/>
     <w:tmpl w:val="381042DE"/>
@@ -6339,7 +8728,7 @@
       </w:rPr>
     </w:lvl>
   </w:abstractNum>
-  <w:abstractNum w:abstractNumId="12" w15:restartNumberingAfterBreak="0">
+  <w:abstractNum w:abstractNumId="13" w15:restartNumberingAfterBreak="0">
     <w:nsid w:val="7DD64906"/>
     <w:multiLevelType w:val="hybridMultilevel"/>
     <w:tmpl w:val="795E7434"/>
@@ -6457,13 +8846,13 @@
     <w:abstractNumId w:val="6"/>
   </w:num>
   <w:num w:numId="2">
-    <w:abstractNumId w:val="8"/>
+    <w:abstractNumId w:val="9"/>
   </w:num>
   <w:num w:numId="3">
-    <w:abstractNumId w:val="8"/>
+    <w:abstractNumId w:val="9"/>
   </w:num>
   <w:num w:numId="4">
-    <w:abstractNumId w:val="8"/>
+    <w:abstractNumId w:val="9"/>
   </w:num>
   <w:num w:numId="5">
     <w:abstractNumId w:val="1"/>
@@ -6478,24 +8867,27 @@
     <w:abstractNumId w:val="0"/>
   </w:num>
   <w:num w:numId="9">
-    <w:abstractNumId w:val="11"/>
+    <w:abstractNumId w:val="12"/>
   </w:num>
   <w:num w:numId="10">
-    <w:abstractNumId w:val="12"/>
+    <w:abstractNumId w:val="13"/>
   </w:num>
   <w:num w:numId="11">
     <w:abstractNumId w:val="5"/>
   </w:num>
   <w:num w:numId="12">
-    <w:abstractNumId w:val="10"/>
+    <w:abstractNumId w:val="11"/>
   </w:num>
   <w:num w:numId="13">
-    <w:abstractNumId w:val="9"/>
+    <w:abstractNumId w:val="10"/>
   </w:num>
   <w:num w:numId="14">
     <w:abstractNumId w:val="4"/>
   </w:num>
   <w:num w:numId="15">
+    <w:abstractNumId w:val="8"/>
+  </w:num>
+  <w:num w:numId="16">
     <w:abstractNumId w:val="7"/>
   </w:num>
 </w:numbering>
@@ -7965,7 +10357,7 @@
 </file>
 
 <file path=customXml/itemProps2.xml><?xml version="1.0" encoding="utf-8"?>
-<ds:datastoreItem xmlns:ds="http://schemas.openxmlformats.org/officeDocument/2006/customXml" ds:itemID="{0B921B71-FA64-48CB-A9DF-D5C7B8AB866D}">
+<ds:datastoreItem xmlns:ds="http://schemas.openxmlformats.org/officeDocument/2006/customXml" ds:itemID="{0BC1E05C-EF20-4BE6-AD94-81F75323052C}">
   <ds:schemaRefs>
     <ds:schemaRef ds:uri="http://schemas.openxmlformats.org/officeDocument/2006/bibliography"/>
   </ds:schemaRefs>

</xml_diff>

<commit_message>
Update E01 Plan de Iteración.docx
</commit_message>
<xml_diff>
--- a/Fases_de_desarrollo/02-Elaboracion/05- Gestion de Proyecto/E01 Plan de Iteración.docx
+++ b/Fases_de_desarrollo/02-Elaboracion/05- Gestion de Proyecto/E01 Plan de Iteración.docx
@@ -763,13 +763,7 @@
                               <w:rPr>
                                 <w:color w:val="ED7D31"/>
                               </w:rPr>
-                              <w:t>Para cada iteración existe una serie de objetivos los cuales son usados como referencia de evaluación para determinar diferentes aspectos, como grado de terminación de una determinada función, rendim</w:t>
-                            </w:r>
-                            <w:r>
-                              <w:rPr>
-                                <w:color w:val="ED7D31"/>
-                              </w:rPr>
-                              <w:t>iento, niveles de calidad, etc.</w:t>
+                              <w:t>Para cada iteración existe una serie de objetivos los cuales son usados como referencia de evaluación para determinar diferentes aspectos, como grado de terminación de una determinada función, rendimiento, niveles de calidad, etc.</w:t>
                             </w:r>
                           </w:p>
                           <w:p>
@@ -834,13 +828,7 @@
                         <w:rPr>
                           <w:color w:val="ED7D31"/>
                         </w:rPr>
-                        <w:t>Para cada iteración existe una serie de objetivos los cuales son usados como referencia de evaluación para determinar diferentes aspectos, como grado de terminación de una determinada función, rendim</w:t>
-                      </w:r>
-                      <w:r>
-                        <w:rPr>
-                          <w:color w:val="ED7D31"/>
-                        </w:rPr>
-                        <w:t>iento, niveles de calidad, etc.</w:t>
+                        <w:t>Para cada iteración existe una serie de objetivos los cuales son usados como referencia de evaluación para determinar diferentes aspectos, como grado de terminación de una determinada función, rendimiento, niveles de calidad, etc.</w:t>
                       </w:r>
                     </w:p>
                     <w:p>
@@ -3195,16 +3183,7 @@
                 <w:sz w:val="20"/>
                 <w:szCs w:val="20"/>
               </w:rPr>
-              <w:t xml:space="preserve">, </w:t>
-            </w:r>
-            <w:r>
-              <w:rPr>
-                <w:rFonts w:ascii="Times New Roman" w:eastAsia="Times New Roman" w:hAnsi="Times New Roman"/>
-                <w:i w:val="0"/>
-                <w:sz w:val="20"/>
-                <w:szCs w:val="20"/>
-              </w:rPr>
-              <w:t>Valeria Ojeda</w:t>
+              <w:t>, Valeria Ojeda</w:t>
             </w:r>
           </w:p>
         </w:tc>
@@ -3519,16 +3498,7 @@
                 <w:sz w:val="20"/>
                 <w:szCs w:val="20"/>
               </w:rPr>
-              <w:t>Sl</w:t>
-            </w:r>
-            <w:r>
-              <w:rPr>
-                <w:rFonts w:ascii="Times New Roman" w:eastAsia="Times New Roman" w:hAnsi="Times New Roman"/>
-                <w:i w:val="0"/>
-                <w:sz w:val="20"/>
-                <w:szCs w:val="20"/>
-              </w:rPr>
-              <w:t>y</w:t>
+              <w:t>Sly</w:t>
             </w:r>
             <w:proofErr w:type="spellEnd"/>
           </w:p>
@@ -3966,25 +3936,7 @@
                 <w:sz w:val="20"/>
                 <w:szCs w:val="20"/>
               </w:rPr>
-              <w:t>E01 T</w:t>
-            </w:r>
-            <w:r>
-              <w:rPr>
-                <w:rFonts w:ascii="Times New Roman" w:eastAsia="Times New Roman" w:hAnsi="Times New Roman"/>
-                <w:i w:val="0"/>
-                <w:sz w:val="20"/>
-                <w:szCs w:val="20"/>
-              </w:rPr>
-              <w:t>1</w:t>
-            </w:r>
-            <w:r>
-              <w:rPr>
-                <w:rFonts w:ascii="Times New Roman" w:eastAsia="Times New Roman" w:hAnsi="Times New Roman"/>
-                <w:i w:val="0"/>
-                <w:sz w:val="20"/>
-                <w:szCs w:val="20"/>
-              </w:rPr>
-              <w:t>0</w:t>
+              <w:t>E01 T10</w:t>
             </w:r>
             <w:r>
               <w:rPr>
@@ -4379,16 +4331,7 @@
                 <w:sz w:val="20"/>
                 <w:szCs w:val="20"/>
               </w:rPr>
-              <w:t>19</w:t>
-            </w:r>
-            <w:r>
-              <w:rPr>
-                <w:rFonts w:ascii="Times New Roman" w:eastAsia="Times New Roman" w:hAnsi="Times New Roman"/>
-                <w:i w:val="0"/>
-                <w:sz w:val="20"/>
-                <w:szCs w:val="20"/>
-              </w:rPr>
-              <w:t>/09</w:t>
+              <w:t>19/09</w:t>
             </w:r>
           </w:p>
         </w:tc>
@@ -4964,7 +4907,18 @@
                 <w:sz w:val="20"/>
                 <w:szCs w:val="20"/>
               </w:rPr>
-              <w:t>26/09</w:t>
+              <w:t>24</w:t>
+            </w:r>
+            <w:bookmarkStart w:id="8" w:name="_GoBack"/>
+            <w:bookmarkEnd w:id="8"/>
+            <w:r>
+              <w:rPr>
+                <w:rFonts w:ascii="Times New Roman" w:eastAsia="Times New Roman" w:hAnsi="Times New Roman"/>
+                <w:i w:val="0"/>
+                <w:sz w:val="20"/>
+                <w:szCs w:val="20"/>
+              </w:rPr>
+              <w:t>/09</w:t>
             </w:r>
           </w:p>
         </w:tc>
@@ -5163,25 +5117,7 @@
                 <w:sz w:val="20"/>
                 <w:szCs w:val="20"/>
               </w:rPr>
-              <w:t>Realizar Presentación I</w:t>
-            </w:r>
-            <w:r>
-              <w:rPr>
-                <w:rFonts w:ascii="Times New Roman" w:eastAsia="Times New Roman" w:hAnsi="Times New Roman"/>
-                <w:i w:val="0"/>
-                <w:sz w:val="20"/>
-                <w:szCs w:val="20"/>
-              </w:rPr>
-              <w:t>V</w:t>
-            </w:r>
-            <w:r>
-              <w:rPr>
-                <w:rFonts w:ascii="Times New Roman" w:eastAsia="Times New Roman" w:hAnsi="Times New Roman"/>
-                <w:i w:val="0"/>
-                <w:sz w:val="20"/>
-                <w:szCs w:val="20"/>
-              </w:rPr>
-              <w:t xml:space="preserve"> - E01</w:t>
+              <w:t>Realizar Presentación IV - E01</w:t>
             </w:r>
           </w:p>
         </w:tc>
@@ -5370,25 +5306,16 @@
                 <w:sz w:val="20"/>
                 <w:szCs w:val="20"/>
               </w:rPr>
-              <w:t>E01 T19</w:t>
-            </w:r>
-            <w:r>
-              <w:rPr>
-                <w:rFonts w:ascii="Times New Roman" w:eastAsia="Times New Roman" w:hAnsi="Times New Roman"/>
-                <w:i w:val="0"/>
-                <w:sz w:val="20"/>
-                <w:szCs w:val="20"/>
-              </w:rPr>
-              <w:t xml:space="preserve"> - Revisión de SQA</w:t>
-            </w:r>
-            <w:r>
-              <w:rPr>
-                <w:rFonts w:ascii="Times New Roman" w:eastAsia="Times New Roman" w:hAnsi="Times New Roman"/>
-                <w:i w:val="0"/>
-                <w:sz w:val="20"/>
-                <w:szCs w:val="20"/>
-              </w:rPr>
-              <w:t xml:space="preserve"> (RTF)</w:t>
+              <w:t>E01 T18</w:t>
+            </w:r>
+            <w:r>
+              <w:rPr>
+                <w:rFonts w:ascii="Times New Roman" w:eastAsia="Times New Roman" w:hAnsi="Times New Roman"/>
+                <w:i w:val="0"/>
+                <w:sz w:val="20"/>
+                <w:szCs w:val="20"/>
+              </w:rPr>
+              <w:t xml:space="preserve"> - Revisión de SQA (RTF)</w:t>
             </w:r>
           </w:p>
         </w:tc>
@@ -5489,8 +5416,6 @@
             </w:r>
           </w:p>
         </w:tc>
-        <w:bookmarkStart w:id="8" w:name="_GoBack"/>
-        <w:bookmarkEnd w:id="8"/>
       </w:tr>
       <w:tr>
         <w:trPr>
@@ -6253,13 +6178,7 @@
       <w:rPr>
         <w:lang w:val="es-AR"/>
       </w:rPr>
-      <w:t>OSLO</w:t>
-    </w:r>
-    <w:r>
-      <w:rPr>
-        <w:lang w:val="es-AR"/>
-      </w:rPr>
-      <w:t xml:space="preserve">   </w:t>
+      <w:t xml:space="preserve">OSLO   </w:t>
     </w:r>
     <w:r>
       <w:rPr>
@@ -6774,28 +6693,7 @@
         <w:rFonts w:ascii="Cambria" w:eastAsia="Times New Roman" w:hAnsi="Cambria"/>
         <w:lang w:val="es-AR"/>
       </w:rPr>
-      <w:t>Fase</w:t>
-    </w:r>
-    <w:r>
-      <w:rPr>
-        <w:rFonts w:ascii="Cambria" w:eastAsia="Times New Roman" w:hAnsi="Cambria"/>
-        <w:lang w:val="es-AR"/>
-      </w:rPr>
-      <w:t xml:space="preserve"> 1 </w:t>
-    </w:r>
-    <w:r>
-      <w:rPr>
-        <w:rFonts w:ascii="Cambria" w:eastAsia="Times New Roman" w:hAnsi="Cambria"/>
-        <w:lang w:val="es-AR"/>
-      </w:rPr>
-      <w:t xml:space="preserve">Iteración </w:t>
-    </w:r>
-    <w:r>
-      <w:rPr>
-        <w:rFonts w:ascii="Cambria" w:eastAsia="Times New Roman" w:hAnsi="Cambria"/>
-        <w:lang w:val="es-AR"/>
-      </w:rPr>
-      <w:t>1</w:t>
+      <w:t>Fase 1 Iteración 1</w:t>
     </w:r>
   </w:p>
   <w:p>
@@ -10357,7 +10255,7 @@
 </file>
 
 <file path=customXml/itemProps2.xml><?xml version="1.0" encoding="utf-8"?>
-<ds:datastoreItem xmlns:ds="http://schemas.openxmlformats.org/officeDocument/2006/customXml" ds:itemID="{0BC1E05C-EF20-4BE6-AD94-81F75323052C}">
+<ds:datastoreItem xmlns:ds="http://schemas.openxmlformats.org/officeDocument/2006/customXml" ds:itemID="{A16C27C5-3510-4498-81A2-306C75F8B9A7}">
   <ds:schemaRefs>
     <ds:schemaRef ds:uri="http://schemas.openxmlformats.org/officeDocument/2006/bibliography"/>
   </ds:schemaRefs>

</xml_diff>